<commit_message>
Cambiamos el nombre del curso de elSevier y agregamos certificado de AFBR
</commit_message>
<xml_diff>
--- a/spectra/manuscript/Study of the accumulation of silicon in wheat by ATR (1).docx
+++ b/spectra/manuscript/Study of the accumulation of silicon in wheat by ATR (1).docx
@@ -1,6 +1,6 @@
 
 <file path=word/document.xml><?xml version="1.0" encoding="utf-8"?>
-<w:document xmlns:wpc="http://schemas.microsoft.com/office/word/2010/wordprocessingCanvas" xmlns:cx="http://schemas.microsoft.com/office/drawing/2014/chartex" xmlns:cx1="http://schemas.microsoft.com/office/drawing/2015/9/8/chartex" xmlns:mc="http://schemas.openxmlformats.org/markup-compatibility/2006" xmlns:o="urn:schemas-microsoft-com:office:office" xmlns:r="http://schemas.openxmlformats.org/officeDocument/2006/relationships" xmlns:m="http://schemas.openxmlformats.org/officeDocument/2006/math" xmlns:v="urn:schemas-microsoft-com:vml" xmlns:wp14="http://schemas.microsoft.com/office/word/2010/wordprocessingDrawing" xmlns:wp="http://schemas.openxmlformats.org/drawingml/2006/wordprocessingDrawing" xmlns:w10="urn:schemas-microsoft-com:office:word" xmlns:w="http://schemas.openxmlformats.org/wordprocessingml/2006/main" xmlns:w14="http://schemas.microsoft.com/office/word/2010/wordml" xmlns:w15="http://schemas.microsoft.com/office/word/2012/wordml" xmlns:w16se="http://schemas.microsoft.com/office/word/2015/wordml/symex" xmlns:wpg="http://schemas.microsoft.com/office/word/2010/wordprocessingGroup" xmlns:wpi="http://schemas.microsoft.com/office/word/2010/wordprocessingInk" xmlns:wne="http://schemas.microsoft.com/office/word/2006/wordml" xmlns:wps="http://schemas.microsoft.com/office/word/2010/wordprocessingShape" mc:Ignorable="w14 w15 w16se wp14">
+<w:document xmlns:wpc="http://schemas.microsoft.com/office/word/2010/wordprocessingCanvas" xmlns:cx="http://schemas.microsoft.com/office/drawing/2014/chartex" xmlns:cx1="http://schemas.microsoft.com/office/drawing/2015/9/8/chartex" xmlns:cx2="http://schemas.microsoft.com/office/drawing/2015/10/21/chartex" xmlns:cx3="http://schemas.microsoft.com/office/drawing/2016/5/9/chartex" xmlns:cx4="http://schemas.microsoft.com/office/drawing/2016/5/10/chartex" xmlns:cx5="http://schemas.microsoft.com/office/drawing/2016/5/11/chartex" xmlns:cx6="http://schemas.microsoft.com/office/drawing/2016/5/12/chartex" xmlns:cx7="http://schemas.microsoft.com/office/drawing/2016/5/13/chartex" xmlns:cx8="http://schemas.microsoft.com/office/drawing/2016/5/14/chartex" xmlns:mc="http://schemas.openxmlformats.org/markup-compatibility/2006" xmlns:aink="http://schemas.microsoft.com/office/drawing/2016/ink" xmlns:am3d="http://schemas.microsoft.com/office/drawing/2017/model3d" xmlns:o="urn:schemas-microsoft-com:office:office" xmlns:r="http://schemas.openxmlformats.org/officeDocument/2006/relationships" xmlns:m="http://schemas.openxmlformats.org/officeDocument/2006/math" xmlns:v="urn:schemas-microsoft-com:vml" xmlns:wp14="http://schemas.microsoft.com/office/word/2010/wordprocessingDrawing" xmlns:wp="http://schemas.openxmlformats.org/drawingml/2006/wordprocessingDrawing" xmlns:w10="urn:schemas-microsoft-com:office:word" xmlns:w="http://schemas.openxmlformats.org/wordprocessingml/2006/main" xmlns:w14="http://schemas.microsoft.com/office/word/2010/wordml" xmlns:w15="http://schemas.microsoft.com/office/word/2012/wordml" xmlns:w16cex="http://schemas.microsoft.com/office/word/2018/wordml/cex" xmlns:w16cid="http://schemas.microsoft.com/office/word/2016/wordml/cid" xmlns:w16="http://schemas.microsoft.com/office/word/2018/wordml" xmlns:w16sdtdh="http://schemas.microsoft.com/office/word/2020/wordml/sdtdatahash" xmlns:w16se="http://schemas.microsoft.com/office/word/2015/wordml/symex" xmlns:wpg="http://schemas.microsoft.com/office/word/2010/wordprocessingGroup" xmlns:wpi="http://schemas.microsoft.com/office/word/2010/wordprocessingInk" xmlns:wne="http://schemas.microsoft.com/office/word/2006/wordml" xmlns:wps="http://schemas.microsoft.com/office/word/2010/wordprocessingShape" mc:Ignorable="w14 w15 w16se w16cid w16 w16cex w16sdtdh wp14">
   <w:body>
     <w:p>
       <w:pPr>
@@ -34,7 +34,7 @@
     </w:p>
     <w:p>
       <w:pPr>
-        <w:pStyle w:val="Heading2"/>
+        <w:pStyle w:val="Ttulo2"/>
         <w:rPr>
           <w:rStyle w:val="jlqj4b"/>
           <w:rFonts w:ascii="Times New Roman" w:eastAsiaTheme="minorHAnsi" w:hAnsi="Times New Roman" w:cs="Times New Roman"/>
@@ -56,10 +56,12 @@
           <w:szCs w:val="22"/>
           <w:lang w:val="en" w:eastAsia="en-US"/>
         </w:rPr>
-        <w:t>Determination of Silica in Wheat Leaves with ATR-FTIR-</w:t>
-      </w:r>
-      <w:proofErr w:type="spellStart"/>
-      <w:r>
+        <w:t>Determination of Silica in Wheat Leaves with ATR-FTIR-Chemometrics</w:t>
+      </w:r>
+    </w:p>
+    <w:p>
+      <w:pPr>
+        <w:pStyle w:val="Ttulo2"/>
         <w:rPr>
           <w:rStyle w:val="jlqj4b"/>
           <w:rFonts w:ascii="Times New Roman" w:eastAsiaTheme="minorHAnsi" w:hAnsi="Times New Roman" w:cs="Times New Roman"/>
@@ -69,13 +71,8 @@
           <w:szCs w:val="22"/>
           <w:lang w:val="en" w:eastAsia="en-US"/>
         </w:rPr>
-        <w:t>Chemometrics</w:t>
-      </w:r>
-      <w:proofErr w:type="spellEnd"/>
-    </w:p>
-    <w:p>
-      <w:pPr>
-        <w:pStyle w:val="Heading2"/>
+      </w:pPr>
+      <w:r>
         <w:rPr>
           <w:rStyle w:val="jlqj4b"/>
           <w:rFonts w:ascii="Times New Roman" w:eastAsiaTheme="minorHAnsi" w:hAnsi="Times New Roman" w:cs="Times New Roman"/>
@@ -85,17 +82,6 @@
           <w:szCs w:val="22"/>
           <w:lang w:val="en" w:eastAsia="en-US"/>
         </w:rPr>
-      </w:pPr>
-      <w:r>
-        <w:rPr>
-          <w:rStyle w:val="jlqj4b"/>
-          <w:rFonts w:ascii="Times New Roman" w:eastAsiaTheme="minorHAnsi" w:hAnsi="Times New Roman" w:cs="Times New Roman"/>
-          <w:bCs w:val="0"/>
-          <w:iCs w:val="0"/>
-          <w:sz w:val="22"/>
-          <w:szCs w:val="22"/>
-          <w:lang w:val="en" w:eastAsia="en-US"/>
-        </w:rPr>
         <w:t xml:space="preserve">Abstract </w:t>
       </w:r>
     </w:p>
@@ -182,925 +168,683 @@
         <w:rPr>
           <w:rStyle w:val="jlqj4b"/>
         </w:rPr>
-        <w:t xml:space="preserve">for silicon determination in wheat leaves using attenuated total reflection infrared spectroscopy (ATR-FTIR) and </w:t>
+        <w:t>for silicon determination in wheat leaves using attenuated total reflection infrared spectroscopy (ATR-FTIR) and chemometrics</w:t>
+      </w:r>
+      <w:r>
+        <w:rPr>
+          <w:rStyle w:val="jlqj4b"/>
+        </w:rPr>
+        <w:t>.</w:t>
+      </w:r>
+      <w:r>
+        <w:rPr>
+          <w:rStyle w:val="jlqj4b"/>
+        </w:rPr>
+        <w:t xml:space="preserve"> Wheat (</w:t>
+      </w:r>
+      <w:r>
+        <w:rPr>
+          <w:rStyle w:val="jlqj4b"/>
+          <w:i/>
+        </w:rPr>
+        <w:t xml:space="preserve">Triticum </w:t>
       </w:r>
       <w:proofErr w:type="spellStart"/>
       <w:r>
         <w:rPr>
           <w:rStyle w:val="jlqj4b"/>
-        </w:rPr>
-        <w:t>chemometrics</w:t>
+          <w:i/>
+        </w:rPr>
+        <w:t>aestivum</w:t>
       </w:r>
       <w:proofErr w:type="spellEnd"/>
       <w:r>
         <w:rPr>
           <w:rStyle w:val="jlqj4b"/>
         </w:rPr>
+        <w:t xml:space="preserve">) </w:t>
+      </w:r>
+      <w:r>
+        <w:rPr>
+          <w:rStyle w:val="jlqj4b"/>
+        </w:rPr>
+        <w:t xml:space="preserve">was </w:t>
+      </w:r>
+      <w:r>
+        <w:rPr>
+          <w:rStyle w:val="jlqj4b"/>
+        </w:rPr>
+        <w:t xml:space="preserve">grown in a greenhouse under </w:t>
+      </w:r>
+      <w:r>
+        <w:rPr>
+          <w:rStyle w:val="jlqj4b"/>
+        </w:rPr>
+        <w:t xml:space="preserve">high </w:t>
+      </w:r>
+      <w:r>
+        <w:rPr>
+          <w:rStyle w:val="jlqj4b"/>
+        </w:rPr>
+        <w:t>(1</w:t>
+      </w:r>
+      <w:r>
+        <w:rPr>
+          <w:rStyle w:val="jlqj4b"/>
+        </w:rPr>
+        <w:t>.5</w:t>
+      </w:r>
+      <w:r>
+        <w:rPr>
+          <w:rStyle w:val="jlqj4b"/>
+        </w:rPr>
+        <w:t xml:space="preserve"> mM </w:t>
+      </w:r>
+      <w:r>
+        <w:t>Na</w:t>
+      </w:r>
+      <w:r>
+        <w:rPr>
+          <w:vertAlign w:val="subscript"/>
+        </w:rPr>
+        <w:t>2</w:t>
+      </w:r>
+      <w:r>
+        <w:t>SiO</w:t>
+      </w:r>
+      <w:r>
+        <w:rPr>
+          <w:vertAlign w:val="subscript"/>
+        </w:rPr>
+        <w:t>3</w:t>
+      </w:r>
+      <w:r>
+        <w:rPr>
+          <w:rStyle w:val="jlqj4b"/>
+        </w:rPr>
+        <w:t>) and low-</w:t>
+      </w:r>
+      <w:r>
+        <w:rPr>
+          <w:rStyle w:val="jlqj4b"/>
+        </w:rPr>
+        <w:t>Si</w:t>
+      </w:r>
+      <w:r>
+        <w:rPr>
+          <w:rStyle w:val="jlqj4b"/>
+        </w:rPr>
+        <w:t xml:space="preserve"> supply (0.</w:t>
+      </w:r>
+      <w:r>
+        <w:rPr>
+          <w:rStyle w:val="jlqj4b"/>
+        </w:rPr>
+        <w:t>24</w:t>
+      </w:r>
+      <w:r>
+        <w:rPr>
+          <w:rStyle w:val="jlqj4b"/>
+        </w:rPr>
+        <w:t xml:space="preserve"> mM </w:t>
+      </w:r>
+      <w:r>
+        <w:rPr>
+          <w:rStyle w:val="jlqj4b"/>
+        </w:rPr>
+        <w:t>Si</w:t>
+      </w:r>
+      <w:r>
+        <w:rPr>
+          <w:rStyle w:val="jlqj4b"/>
+        </w:rPr>
+        <w:t xml:space="preserve">) conditions. The </w:t>
+      </w:r>
+      <w:r>
+        <w:rPr>
+          <w:rStyle w:val="jlqj4b"/>
+        </w:rPr>
+        <w:t>Si</w:t>
+      </w:r>
+      <w:r>
+        <w:rPr>
+          <w:rStyle w:val="jlqj4b"/>
+        </w:rPr>
+        <w:t xml:space="preserve"> concentrations in </w:t>
+      </w:r>
+      <w:r>
+        <w:rPr>
+          <w:rStyle w:val="jlqj4b"/>
+        </w:rPr>
+        <w:t>leaves,</w:t>
+      </w:r>
+      <w:r>
+        <w:rPr>
+          <w:rStyle w:val="jlqj4b"/>
+        </w:rPr>
+        <w:t xml:space="preserve"> </w:t>
+      </w:r>
+      <w:r>
+        <w:rPr>
+          <w:rStyle w:val="jlqj4b"/>
+        </w:rPr>
+        <w:t>pods,</w:t>
+      </w:r>
+      <w:r>
+        <w:rPr>
+          <w:rStyle w:val="jlqj4b"/>
+        </w:rPr>
+        <w:t xml:space="preserve"> root,</w:t>
+      </w:r>
+      <w:r>
+        <w:rPr>
+          <w:rStyle w:val="jlqj4b"/>
+        </w:rPr>
+        <w:t xml:space="preserve"> flag leaves, and inflorescence bracts</w:t>
+      </w:r>
+      <w:r>
+        <w:rPr>
+          <w:rStyle w:val="jlqj4b"/>
+        </w:rPr>
+        <w:t xml:space="preserve"> at different growth stages were analyzed.</w:t>
+      </w:r>
+      <w:r>
+        <w:rPr>
+          <w:rStyle w:val="jlqj4b"/>
+        </w:rPr>
+        <w:t xml:space="preserve"> </w:t>
+      </w:r>
+      <w:r>
+        <w:rPr>
+          <w:rStyle w:val="jlqj4b"/>
+        </w:rPr>
+        <w:t xml:space="preserve">The </w:t>
+      </w:r>
+      <w:r>
+        <w:rPr>
+          <w:rStyle w:val="jlqj4b"/>
+        </w:rPr>
+        <w:t>Si</w:t>
+      </w:r>
+      <w:r>
+        <w:rPr>
+          <w:rStyle w:val="jlqj4b"/>
+        </w:rPr>
+        <w:t xml:space="preserve"> w</w:t>
+      </w:r>
+      <w:r>
+        <w:rPr>
+          <w:rStyle w:val="jlqj4b"/>
+        </w:rPr>
+        <w:t>as</w:t>
+      </w:r>
+      <w:r>
+        <w:rPr>
+          <w:rStyle w:val="jlqj4b"/>
+        </w:rPr>
+        <w:t xml:space="preserve"> </w:t>
+      </w:r>
+      <w:r>
+        <w:rPr>
+          <w:rStyle w:val="jlqj4b"/>
+        </w:rPr>
+        <w:t>quantified</w:t>
+      </w:r>
+      <w:r>
+        <w:rPr>
+          <w:rStyle w:val="jlqj4b"/>
+        </w:rPr>
+        <w:t xml:space="preserve"> by inductively coupled plasma-optical emission spectroscopy elemental analysis (ICP-OES). A series of models based on multivariate ordinary least squares regression using varying sets of wave numbers selected by a genetic algorithm was built using baseline</w:t>
+      </w:r>
+      <w:r>
+        <w:rPr>
+          <w:rStyle w:val="jlqj4b"/>
+        </w:rPr>
+        <w:t>-</w:t>
+      </w:r>
+      <w:r>
+        <w:rPr>
+          <w:rStyle w:val="jlqj4b"/>
+        </w:rPr>
+        <w:t xml:space="preserve">corrected ATR-FTIR spectra. The models built with these sets showed a powerful correlation with </w:t>
+      </w:r>
+      <w:r>
+        <w:rPr>
+          <w:rStyle w:val="jlqj4b"/>
+        </w:rPr>
+        <w:t>the Si</w:t>
+      </w:r>
+      <w:r>
+        <w:rPr>
+          <w:rStyle w:val="jlqj4b"/>
+        </w:rPr>
+        <w:t xml:space="preserve"> content determined by </w:t>
+      </w:r>
+      <w:r>
+        <w:rPr>
+          <w:rStyle w:val="jlqj4b"/>
+        </w:rPr>
+        <w:t>ICP-OES</w:t>
+      </w:r>
+      <w:r>
+        <w:rPr>
+          <w:rStyle w:val="jlqj4b"/>
+        </w:rPr>
+        <w:t>. The performance in prediction of each model was assessed using repeated k-fold cross</w:t>
+      </w:r>
+      <w:r>
+        <w:rPr>
+          <w:rStyle w:val="jlqj4b"/>
+        </w:rPr>
+        <w:t>-</w:t>
+      </w:r>
+      <w:r>
+        <w:rPr>
+          <w:rStyle w:val="jlqj4b"/>
+        </w:rPr>
+        <w:t>validation, showing a maximum error of prediction (RMSEP) of 0.1% wt. with minimum model complexity of four selected variables. However, a strong dependence on the matrix was noted when compared with other plant tissues</w:t>
+      </w:r>
+      <w:r>
+        <w:rPr>
+          <w:rStyle w:val="jlqj4b"/>
+        </w:rPr>
         <w:t>.</w:t>
       </w:r>
-      <w:r>
-        <w:rPr>
-          <w:rStyle w:val="jlqj4b"/>
-        </w:rPr>
-        <w:t xml:space="preserve"> Wheat (</w:t>
+    </w:p>
+    <w:bookmarkEnd w:id="0"/>
+    <w:p>
+      <w:pPr>
+        <w:pStyle w:val="Ttulo2"/>
+        <w:rPr>
+          <w:lang w:val="en-US"/>
+        </w:rPr>
+      </w:pPr>
+      <w:r>
+        <w:rPr>
+          <w:lang w:val="en-US"/>
+        </w:rPr>
+        <w:t>Introduction</w:t>
+      </w:r>
+    </w:p>
+    <w:p>
+      <w:pPr>
+        <w:pStyle w:val="Yohanna"/>
+      </w:pPr>
+      <w:r>
+        <w:rPr>
+          <w:lang w:eastAsia="da-DK"/>
+        </w:rPr>
+        <w:t>The presence of silicon (Si) in plants contributes to the response of stress-relief mechanisms for environmental events such as drought and pathogen attack. Because of the importance of crops such as w</w:t>
+      </w:r>
+      <w:r>
+        <w:t xml:space="preserve">heat, barley, rice, and other grasses that accumulate Si, </w:t>
+      </w:r>
+      <w:r>
+        <w:t>understanding</w:t>
+      </w:r>
+      <w:r>
+        <w:t xml:space="preserve"> the relationship between this element and plant </w:t>
+      </w:r>
+      <w:r>
+        <w:t>polymers</w:t>
+      </w:r>
+      <w:r>
+        <w:t xml:space="preserve"> </w:t>
+      </w:r>
+      <w:r>
+        <w:t>has been</w:t>
+      </w:r>
+      <w:r>
+        <w:t xml:space="preserve"> the focus of numerous scientific efforts. Silicon is a soil constituent</w:t>
+      </w:r>
+      <w:r>
+        <w:t>;</w:t>
+      </w:r>
+      <w:r>
+        <w:t xml:space="preserve"> therefore</w:t>
+      </w:r>
+      <w:r>
+        <w:t>,</w:t>
+      </w:r>
+      <w:r>
+        <w:t xml:space="preserve"> plants invariably grow in Si-rich-environments</w:t>
+      </w:r>
+      <w:r>
+        <w:t xml:space="preserve"> </w:t>
+      </w:r>
+      <w:r>
+        <w:fldChar w:fldCharType="begin"/>
+      </w:r>
+      <w:r>
+        <w:instrText xml:space="preserve"> ADDIN ZOTERO_ITEM CSL_CITATION {"citationID":"kib5t3pph","properties":{"formattedCitation":"(Epstein, 1994)","plainCitation":"(Epstein, 1994)","noteIndex":0},"citationItems":[{"id":317,"uris":["http://zotero.org/groups/460937/items/UIZR78B6"],"uri":["http://zotero.org/groups/460937/items/UIZR78B6"],"itemData":{"id":317,"type":"article-journal","container-title":"Proc Natl Acad Sci USA","DOI":"10.1073/pnas.91.1.11","journalAbbreviation":"Proc Natl Acad Sci USA","title":"The anomaly of silicon in plant biology","URL":"http://dx.doi.org/10.1073/pnas.91.1.11","volume":"91","author":[{"family":"Epstein","given":"E."}],"issued":{"date-parts":[["1994"]]}}}],"schema":"https://github.com/citation-style-language/schema/raw/master/csl-citation.json"} </w:instrText>
+      </w:r>
+      <w:r>
+        <w:fldChar w:fldCharType="separate"/>
+      </w:r>
+      <w:r>
+        <w:t>(Epstein, 1994)</w:t>
+      </w:r>
+      <w:r>
+        <w:fldChar w:fldCharType="end"/>
+      </w:r>
+      <w:r>
+        <w:t xml:space="preserve">. In soil, Si is available in the form of silicic acid solutions. Some plants accumulate </w:t>
+      </w:r>
+      <w:r>
+        <w:t>enough</w:t>
+      </w:r>
+      <w:r>
+        <w:t xml:space="preserve"> silicic acid that Si precipitates as silica, e.g., phytoliths. The accumulation occurs mainly in root endodermis, epidermal cells of both leaf and inflorescence bracts</w:t>
+      </w:r>
+      <w:r>
+        <w:t xml:space="preserve"> </w:t>
+      </w:r>
+      <w:r>
+        <w:fldChar w:fldCharType="begin"/>
+      </w:r>
+      <w:r>
+        <w:instrText xml:space="preserve"> ADDIN ZOTERO_ITEM CSL_CITATION {"citationID":"6orr3Hdz","properties":{"formattedCitation":"(Kumar et al., 2017)","plainCitation":"(Kumar et al., 2017)","noteIndex":0},"citationItems":[{"id":397,"uris":["http://zotero.org/groups/460937/items/JVW8RCVV"],"uri":["http://zotero.org/groups/460937/items/JVW8RCVV"],"itemData":{"id":397,"type":"article-journal","abstract":"Plants take up silicon as mono-silicic acid, which is released to soil by the weathering of silicate minerals. Silicic acid can be taken up by plant roots passively or actively, and later it is deposited in its polymerized form as amorphous hydrated silica. Major silica depositions in grasses occur in root endodermis, leaf epidermal cells, and outer epidermal cells of inflorescence bracts. Debates are rife about the mechanism of silica deposition, and two contrasting scenarios are often proposed to explain it. According to the passive mode of silicification, silica deposition is a result of silicic acid condensation due to dehydration, such as during transpirational loss of water from the aboveground organs. In general, silicification and transpiration are positively correlated, and continued silicification is sometimes observed after cell and tissue maturity. The other mode of silicification proposes the involvement of some biological factors, and is based on observations that silicification is not necessarily coupled with transpiration. In this review, we present evidence for both mechanisms of silicification, and propose that the deposition mechanism depends on the cell type.","container-title":"Frontiers in Plant Science","DOI":"10.3389/fpls.2017.00438","ISSN":"1664-462X","journalAbbreviation":"Frontiers in Plant Science","page":"438","title":"Silicification in Grasses: Variation between Different Cell Types","volume":"8","author":[{"family":"Kumar","given":"Santosh"},{"family":"Soukup","given":"Milan"},{"family":"Elbaum","given":"Rivka"}],"issued":{"date-parts":[["2017"]]}}}],"schema":"https://github.com/citation-style-language/schema/raw/master/csl-citation.json"} </w:instrText>
+      </w:r>
+      <w:r>
+        <w:fldChar w:fldCharType="separate"/>
+      </w:r>
+      <w:r>
+        <w:t>(Kumar et al., 2017)</w:t>
+      </w:r>
+      <w:r>
+        <w:fldChar w:fldCharType="end"/>
+      </w:r>
+      <w:r>
+        <w:t xml:space="preserve">, as well as awns and leaf </w:t>
       </w:r>
       <w:proofErr w:type="spellStart"/>
       <w:r>
-        <w:rPr>
-          <w:rStyle w:val="jlqj4b"/>
-          <w:i/>
-        </w:rPr>
-        <w:t>Triticum</w:t>
+        <w:t>macrohairs</w:t>
       </w:r>
       <w:proofErr w:type="spellEnd"/>
       <w:r>
-        <w:rPr>
-          <w:rStyle w:val="jlqj4b"/>
-          <w:i/>
-        </w:rPr>
         <w:t xml:space="preserve"> </w:t>
       </w:r>
+      <w:r>
+        <w:fldChar w:fldCharType="begin"/>
+      </w:r>
+      <w:r>
+        <w:instrText xml:space="preserve"> ADDIN ZOTERO_ITEM CSL_CITATION {"citationID":"auIVTJDX","properties":{"formattedCitation":"(G\\uc0\\u322{}azowska et al., 2018)","plainCitation":"(Głazowska et al., 2018)","noteIndex":0},"citationItems":[{"id":345,"uris":["http://zotero.org/groups/460937/items/U66RZ9TR"],"uri":["http://zotero.org/groups/460937/items/U66RZ9TR"],"itemData":{"id":345,"type":"article-journal","abstract":"Silicon (Si) has many beneficial effects in plants, especially for the survival from biotic and abiotic stresses. However, Si may negatively affect the quality of lignocellulosic biomass for bioenergy purposes. Despite many studies, the regulation of Si distribution and deposition in plants remains to be fully understood. Here, we have identified the Brachypodium distachyon mutant low-silicon 1 (Bdlsi1-1), with impaired channeling function of the Si influx transporter BdLSI1, resulting in a substantial reduction of Si in shoots. Bioimaging by laser ablation-inductively coupled plasma-mass spectrometry showed that the wild-type plants deposited Si mainly in the bracts, awns and leaf macrohairs. The Bdlsi1-1 mutants showed substantial (&gt;90%) reduction of Si in the mature shoots. The Bdlsi1-1 leaves had fewer, shorter macrohairs, but the overall pattern of Si distribution in bracts and leaf tissues was similar to that in the wild-type. The Bdlsi1-1 plants supplied with Si had significantly lower seed weights, compared to the wild-type. In low-Si media, the seed weight of wild-type plants was similar to that of Bdlsi1-1 mutants supplied with Si, while the Bdlsi1-1 seed weight decreased further. We conclude that Si deficiency results in widespread alterations in leaf surface morphology and seed formation in Brachypodium, showing the importance of Si for successful development in grasses.","container-title":"Physiologia Plantarum","DOI":"10.1111/ppl.12675","ISSN":"0031-9317","issue":"2","journalAbbreviation":"Physiologia Plantarum","page":"231-246","title":"Silicon affects seed development and leaf macrohair formation in Brachypodium distachyon","volume":"163","author":[{"family":"Głazowska","given":"Sylwia"},{"family":"Murozuka","given":"Emiko"},{"family":"Persson","given":"Daniel P."},{"family":"Castro","given":"Pedro Humberto"},{"family":"Schjoerring","given":"Jan K."}],"issued":{"date-parts":[["2018",6,1]]}}}],"schema":"https://github.com/citation-style-language/schema/raw/master/csl-citation.json"} </w:instrText>
+      </w:r>
+      <w:r>
+        <w:fldChar w:fldCharType="separate"/>
+      </w:r>
+      <w:r>
+        <w:rPr>
+          <w:szCs w:val="24"/>
+        </w:rPr>
+        <w:t>(</w:t>
+      </w:r>
       <w:proofErr w:type="spellStart"/>
       <w:r>
         <w:rPr>
-          <w:rStyle w:val="jlqj4b"/>
-          <w:i/>
-        </w:rPr>
-        <w:t>aestivum</w:t>
+          <w:szCs w:val="24"/>
+        </w:rPr>
+        <w:t>Głazowska</w:t>
       </w:r>
       <w:proofErr w:type="spellEnd"/>
       <w:r>
         <w:rPr>
-          <w:rStyle w:val="jlqj4b"/>
-        </w:rPr>
-        <w:t xml:space="preserve">) </w:t>
-      </w:r>
-      <w:proofErr w:type="gramStart"/>
-      <w:r>
-        <w:rPr>
-          <w:rStyle w:val="jlqj4b"/>
-        </w:rPr>
-        <w:t xml:space="preserve">was </w:t>
-      </w:r>
-      <w:r>
-        <w:rPr>
-          <w:rStyle w:val="jlqj4b"/>
-        </w:rPr>
-        <w:t>grown</w:t>
-      </w:r>
-      <w:proofErr w:type="gramEnd"/>
-      <w:r>
-        <w:rPr>
-          <w:rStyle w:val="jlqj4b"/>
-        </w:rPr>
-        <w:t xml:space="preserve"> in a greenhouse under </w:t>
-      </w:r>
-      <w:r>
-        <w:rPr>
-          <w:rStyle w:val="jlqj4b"/>
-        </w:rPr>
-        <w:t xml:space="preserve">high </w:t>
-      </w:r>
-      <w:r>
-        <w:rPr>
-          <w:rStyle w:val="jlqj4b"/>
-        </w:rPr>
-        <w:t>(1</w:t>
-      </w:r>
-      <w:r>
-        <w:rPr>
-          <w:rStyle w:val="jlqj4b"/>
-        </w:rPr>
-        <w:t>.5</w:t>
-      </w:r>
-      <w:r>
-        <w:rPr>
-          <w:rStyle w:val="jlqj4b"/>
-        </w:rPr>
+          <w:szCs w:val="24"/>
+        </w:rPr>
+        <w:t xml:space="preserve"> et al., 2018)</w:t>
+      </w:r>
+      <w:r>
+        <w:fldChar w:fldCharType="end"/>
+      </w:r>
+      <w:r>
+        <w:t xml:space="preserve">. </w:t>
+      </w:r>
+    </w:p>
+    <w:p>
+      <w:pPr>
+        <w:pStyle w:val="Yohanna"/>
+      </w:pPr>
+    </w:p>
+    <w:p>
+      <w:pPr>
+        <w:pStyle w:val="Yohanna"/>
+      </w:pPr>
+      <w:r>
+        <w:t>Something about IR and Silicon bands</w:t>
+      </w:r>
+    </w:p>
+    <w:p>
+      <w:pPr>
+        <w:pStyle w:val="Yohanna"/>
+      </w:pPr>
+      <w:r>
+        <w:t>Something about destructive methods to quantify silicon</w:t>
+      </w:r>
+    </w:p>
+    <w:p>
+      <w:pPr>
+        <w:pStyle w:val="Yohanna"/>
+      </w:pPr>
+    </w:p>
+    <w:p>
+      <w:pPr>
+        <w:pStyle w:val="Yohanna"/>
+      </w:pPr>
+      <w:r>
+        <w:t xml:space="preserve">The experiment was set-up to test the </w:t>
+      </w:r>
+      <w:proofErr w:type="spellStart"/>
+      <w:r>
+        <w:t>hypotesis</w:t>
+      </w:r>
+      <w:proofErr w:type="spellEnd"/>
+      <w:r>
+        <w:t xml:space="preserve"> that different silicon supplementation regimes have an effect on lignin content, quality or </w:t>
+      </w:r>
+      <w:proofErr w:type="spellStart"/>
+      <w:r>
+        <w:t>quatity</w:t>
+      </w:r>
+      <w:proofErr w:type="spellEnd"/>
+      <w:r>
+        <w:t xml:space="preserve">. </w:t>
+      </w:r>
+      <w:r>
+        <w:t>The experimental design was inspired by an article published in 1999</w:t>
+      </w:r>
+      <w:r>
         <w:t xml:space="preserve"> </w:t>
       </w:r>
+      <w:r>
+        <w:fldChar w:fldCharType="begin"/>
+      </w:r>
+      <w:r>
+        <w:instrText xml:space="preserve"> ADDIN ZOTERO_ITEM CSL_CITATION {"citationID":"u819HzGW","properties":{"formattedCitation":"(Rafi and Epstein, 1999)","plainCitation":"(Rafi and Epstein, 1999)","noteIndex":0},"citationItems":[{"id":237,"uris":["http://zotero.org/groups/460937/items/FMDRHWBR"],"uri":["http://zotero.org/groups/460937/items/FMDRHWBR"],"itemData":{"id":237,"type":"article-journal","container-title":"Plant and Soil","ISSN":"0032-079X","issue":"2","journalAbbreviation":"Plant and Soil","page":"223-230","title":"Silicon absorption by wheat (Triticum aestivum L.)","volume":"211","author":[{"family":"Rafi","given":"Malik M"},{"family":"Epstein","given":"Emanuel"}],"issued":{"date-parts":[["1999"]]}}}],"schema":"https://github.com/citation-style-language/schema/raw/master/csl-citation.json"} </w:instrText>
+      </w:r>
+      <w:r>
+        <w:fldChar w:fldCharType="separate"/>
+      </w:r>
+      <w:r>
+        <w:t>(Rafi and Epstein, 1999)</w:t>
+      </w:r>
+      <w:r>
+        <w:fldChar w:fldCharType="end"/>
+      </w:r>
+      <w:r>
+        <w:t>, in which</w:t>
+      </w:r>
+      <w:r>
+        <w:t xml:space="preserve"> four wheat plants were grown in a 100 ml tank containing 0.5 mM Na</w:t>
+      </w:r>
+      <w:r>
+        <w:rPr>
+          <w:vertAlign w:val="subscript"/>
+        </w:rPr>
+        <w:t>2</w:t>
+      </w:r>
+      <w:r>
+        <w:t>SiO</w:t>
+      </w:r>
+      <w:r>
+        <w:rPr>
+          <w:vertAlign w:val="subscript"/>
+        </w:rPr>
+        <w:t>3</w:t>
+      </w:r>
+      <w:r>
+        <w:t>. Si was absorbed by the plants until it was depleted in ca. 80 days. Another set of plants was grown in a Si</w:t>
+      </w:r>
+      <w:r>
+        <w:t>-</w:t>
+      </w:r>
+      <w:r>
+        <w:t xml:space="preserve">free environment with the same conditions; as there were no stressors, the Si-free plants grew normally. </w:t>
+      </w:r>
+      <w:r>
+        <w:t>On</w:t>
+      </w:r>
+      <w:r>
+        <w:t xml:space="preserve"> day 80, </w:t>
+      </w:r>
+      <w:r>
+        <w:t xml:space="preserve">some of </w:t>
+      </w:r>
+      <w:r>
+        <w:t>the mature Si-free plants were transferred into a solution containing 0.5 mM Na</w:t>
+      </w:r>
+      <w:r>
+        <w:rPr>
+          <w:vertAlign w:val="subscript"/>
+        </w:rPr>
+        <w:t>2</w:t>
+      </w:r>
+      <w:r>
+        <w:t>SiO</w:t>
+      </w:r>
+      <w:r>
+        <w:rPr>
+          <w:vertAlign w:val="subscript"/>
+        </w:rPr>
+        <w:t>3</w:t>
+      </w:r>
+      <w:r>
+        <w:t>. The mature plants absorbed the same amount of Si in three days, as did plants grown in solutions to which Si had been added during their whole life. The experiment was set</w:t>
+      </w:r>
+      <w:r>
+        <w:t xml:space="preserve"> </w:t>
+      </w:r>
+      <w:r>
+        <w:t xml:space="preserve">up both in a greenhouse and in a controlled growing chamber yielding the same result: plants deprived </w:t>
+      </w:r>
+      <w:r>
+        <w:t>of</w:t>
+      </w:r>
+      <w:r>
+        <w:t xml:space="preserve"> Si avidly absorbed the element at maturity</w:t>
+      </w:r>
+      <w:r>
+        <w:t>.</w:t>
+      </w:r>
+      <w:r>
+        <w:t xml:space="preserve"> </w:t>
+      </w:r>
+      <w:r>
+        <w:t>In 2017</w:t>
+      </w:r>
+      <w:r>
+        <w:t xml:space="preserve">, </w:t>
+      </w:r>
+      <w:r>
+        <w:t>we set-up an experiment that included similar treatments: (1)</w:t>
+      </w:r>
+      <w:r>
+        <w:t xml:space="preserve"> A group </w:t>
+      </w:r>
+      <w:r>
+        <w:t xml:space="preserve">of wheat plants was </w:t>
+      </w:r>
+      <w:r>
+        <w:t>grown for 90 days in a solution containing 1.5 mM Na</w:t>
+      </w:r>
+      <w:r>
+        <w:rPr>
+          <w:vertAlign w:val="subscript"/>
+        </w:rPr>
+        <w:t>2</w:t>
+      </w:r>
+      <w:r>
+        <w:t>SiO</w:t>
+      </w:r>
+      <w:r>
+        <w:rPr>
+          <w:vertAlign w:val="subscript"/>
+        </w:rPr>
+        <w:t>3</w:t>
+      </w:r>
+      <w:r>
+        <w:t xml:space="preserve"> -- this group was called Si+; (2)</w:t>
+      </w:r>
+      <w:r>
+        <w:t xml:space="preserve"> </w:t>
+      </w:r>
+      <w:r>
+        <w:t>a</w:t>
+      </w:r>
+      <w:r>
+        <w:t xml:space="preserve"> group (Si++) </w:t>
+      </w:r>
+      <w:r>
+        <w:t xml:space="preserve"> </w:t>
+      </w:r>
+      <w:r>
+        <w:t>grown without Si until day 85, then 1.5 mM Na</w:t>
+      </w:r>
+      <w:r>
+        <w:rPr>
+          <w:vertAlign w:val="subscript"/>
+        </w:rPr>
+        <w:t>2</w:t>
+      </w:r>
+      <w:r>
+        <w:t>SiO</w:t>
+      </w:r>
+      <w:r>
+        <w:rPr>
+          <w:vertAlign w:val="subscript"/>
+        </w:rPr>
+        <w:t>3</w:t>
+      </w:r>
+      <w:r>
+        <w:t xml:space="preserve"> added to the tank</w:t>
+      </w:r>
+      <w:r>
+        <w:t>; (3)</w:t>
+      </w:r>
+      <w:r>
+        <w:t xml:space="preserve"> </w:t>
+      </w:r>
+      <w:r>
+        <w:t>a</w:t>
+      </w:r>
+      <w:r>
+        <w:t xml:space="preserve"> control group without silicon (Si-).</w:t>
+      </w:r>
+    </w:p>
+    <w:p>
+      <w:pPr>
+        <w:pStyle w:val="Yohanna"/>
+      </w:pPr>
+      <w:r>
+        <w:t xml:space="preserve">We could not find differences in lignin content, quality, or </w:t>
+      </w:r>
       <w:proofErr w:type="spellStart"/>
       <w:r>
-        <w:rPr>
-          <w:rStyle w:val="jlqj4b"/>
-        </w:rPr>
-        <w:t>mM</w:t>
+        <w:t>quatity</w:t>
       </w:r>
       <w:proofErr w:type="spellEnd"/>
       <w:r>
-        <w:rPr>
-          <w:rStyle w:val="jlqj4b"/>
-        </w:rPr>
-        <w:t xml:space="preserve"> </w:t>
-      </w:r>
-      <w:r>
-        <w:t>Na</w:t>
-      </w:r>
-      <w:r>
-        <w:rPr>
-          <w:vertAlign w:val="subscript"/>
-        </w:rPr>
-        <w:t>2</w:t>
-      </w:r>
-      <w:r>
-        <w:t>SiO</w:t>
-      </w:r>
-      <w:r>
-        <w:rPr>
-          <w:vertAlign w:val="subscript"/>
-        </w:rPr>
-        <w:t>3</w:t>
-      </w:r>
-      <w:r>
-        <w:rPr>
-          <w:rStyle w:val="jlqj4b"/>
-        </w:rPr>
-        <w:t>) and low-</w:t>
-      </w:r>
-      <w:r>
-        <w:rPr>
-          <w:rStyle w:val="jlqj4b"/>
-        </w:rPr>
-        <w:t>Si</w:t>
-      </w:r>
-      <w:r>
-        <w:rPr>
-          <w:rStyle w:val="jlqj4b"/>
-        </w:rPr>
-        <w:t xml:space="preserve"> supply (0.</w:t>
-      </w:r>
-      <w:r>
-        <w:rPr>
-          <w:rStyle w:val="jlqj4b"/>
-        </w:rPr>
-        <w:t>24</w:t>
-      </w:r>
-      <w:r>
-        <w:rPr>
-          <w:rStyle w:val="jlqj4b"/>
-        </w:rPr>
-        <w:t xml:space="preserve"> </w:t>
-      </w:r>
-      <w:proofErr w:type="spellStart"/>
-      <w:r>
-        <w:rPr>
-          <w:rStyle w:val="jlqj4b"/>
-        </w:rPr>
-        <w:t>mM</w:t>
-      </w:r>
-      <w:proofErr w:type="spellEnd"/>
-      <w:r>
-        <w:rPr>
-          <w:rStyle w:val="jlqj4b"/>
-        </w:rPr>
-        <w:t xml:space="preserve"> </w:t>
-      </w:r>
-      <w:r>
-        <w:rPr>
-          <w:rStyle w:val="jlqj4b"/>
-        </w:rPr>
-        <w:t>Si</w:t>
-      </w:r>
-      <w:r>
-        <w:rPr>
-          <w:rStyle w:val="jlqj4b"/>
-        </w:rPr>
-        <w:t xml:space="preserve">) conditions. The </w:t>
-      </w:r>
-      <w:r>
-        <w:rPr>
-          <w:rStyle w:val="jlqj4b"/>
-        </w:rPr>
-        <w:t>Si</w:t>
-      </w:r>
-      <w:r>
-        <w:rPr>
-          <w:rStyle w:val="jlqj4b"/>
-        </w:rPr>
-        <w:t xml:space="preserve"> concentrations in </w:t>
-      </w:r>
-      <w:r>
-        <w:rPr>
-          <w:rStyle w:val="jlqj4b"/>
-        </w:rPr>
-        <w:t>leaves,</w:t>
-      </w:r>
-      <w:r>
-        <w:rPr>
-          <w:rStyle w:val="jlqj4b"/>
-        </w:rPr>
-        <w:t xml:space="preserve"> </w:t>
-      </w:r>
-      <w:r>
-        <w:rPr>
-          <w:rStyle w:val="jlqj4b"/>
-        </w:rPr>
-        <w:t>pods,</w:t>
-      </w:r>
-      <w:r>
-        <w:rPr>
-          <w:rStyle w:val="jlqj4b"/>
-        </w:rPr>
-        <w:t xml:space="preserve"> root,</w:t>
-      </w:r>
-      <w:r>
-        <w:rPr>
-          <w:rStyle w:val="jlqj4b"/>
-        </w:rPr>
-        <w:t xml:space="preserve"> flag leaves, and inflorescence bracts</w:t>
-      </w:r>
-      <w:r>
-        <w:rPr>
-          <w:rStyle w:val="jlqj4b"/>
-        </w:rPr>
-        <w:t xml:space="preserve"> at different growth stages </w:t>
-      </w:r>
-      <w:proofErr w:type="gramStart"/>
-      <w:r>
-        <w:rPr>
-          <w:rStyle w:val="jlqj4b"/>
-        </w:rPr>
-        <w:t>were analyzed</w:t>
-      </w:r>
-      <w:proofErr w:type="gramEnd"/>
-      <w:r>
-        <w:rPr>
-          <w:rStyle w:val="jlqj4b"/>
-        </w:rPr>
-        <w:t>.</w:t>
-      </w:r>
-      <w:r>
-        <w:rPr>
-          <w:rStyle w:val="jlqj4b"/>
-        </w:rPr>
-        <w:t xml:space="preserve"> </w:t>
-      </w:r>
-      <w:r>
-        <w:rPr>
-          <w:rStyle w:val="jlqj4b"/>
-        </w:rPr>
-        <w:t xml:space="preserve">The </w:t>
-      </w:r>
-      <w:r>
-        <w:rPr>
-          <w:rStyle w:val="jlqj4b"/>
-        </w:rPr>
-        <w:t>Si</w:t>
-      </w:r>
-      <w:r>
-        <w:rPr>
-          <w:rStyle w:val="jlqj4b"/>
-        </w:rPr>
-        <w:t xml:space="preserve"> </w:t>
-      </w:r>
-      <w:proofErr w:type="gramStart"/>
-      <w:r>
-        <w:rPr>
-          <w:rStyle w:val="jlqj4b"/>
-        </w:rPr>
-        <w:t>w</w:t>
-      </w:r>
-      <w:r>
-        <w:rPr>
-          <w:rStyle w:val="jlqj4b"/>
-        </w:rPr>
-        <w:t>as</w:t>
-      </w:r>
-      <w:r>
-        <w:rPr>
-          <w:rStyle w:val="jlqj4b"/>
-        </w:rPr>
-        <w:t xml:space="preserve"> </w:t>
-      </w:r>
-      <w:r>
-        <w:rPr>
-          <w:rStyle w:val="jlqj4b"/>
-        </w:rPr>
-        <w:t>quantified</w:t>
-      </w:r>
-      <w:proofErr w:type="gramEnd"/>
-      <w:r>
-        <w:rPr>
-          <w:rStyle w:val="jlqj4b"/>
-        </w:rPr>
-        <w:t xml:space="preserve"> by inductively coupled plasma-optical emission spectroscopy elemental analysis (ICP-OES). A series of models based on multivariate ordinary least squares regression using varying sets of wave numbers selected by a genetic algorithm </w:t>
-      </w:r>
-      <w:proofErr w:type="gramStart"/>
-      <w:r>
-        <w:rPr>
-          <w:rStyle w:val="jlqj4b"/>
-        </w:rPr>
-        <w:t>was built</w:t>
-      </w:r>
-      <w:proofErr w:type="gramEnd"/>
-      <w:r>
-        <w:rPr>
-          <w:rStyle w:val="jlqj4b"/>
-        </w:rPr>
-        <w:t xml:space="preserve"> using baseline</w:t>
-      </w:r>
-      <w:r>
-        <w:rPr>
-          <w:rStyle w:val="jlqj4b"/>
-        </w:rPr>
-        <w:t>-</w:t>
-      </w:r>
-      <w:r>
-        <w:rPr>
-          <w:rStyle w:val="jlqj4b"/>
-        </w:rPr>
-        <w:t xml:space="preserve">corrected ATR-FTIR spectra. The models built with these sets showed a powerful correlation with </w:t>
-      </w:r>
-      <w:r>
-        <w:rPr>
-          <w:rStyle w:val="jlqj4b"/>
-        </w:rPr>
-        <w:t>the Si</w:t>
-      </w:r>
-      <w:r>
-        <w:rPr>
-          <w:rStyle w:val="jlqj4b"/>
-        </w:rPr>
-        <w:t xml:space="preserve"> content determined by </w:t>
-      </w:r>
-      <w:r>
-        <w:rPr>
-          <w:rStyle w:val="jlqj4b"/>
-        </w:rPr>
-        <w:t>ICP-OES</w:t>
-      </w:r>
-      <w:r>
-        <w:rPr>
-          <w:rStyle w:val="jlqj4b"/>
-        </w:rPr>
-        <w:t xml:space="preserve">. The performance in prediction of each model </w:t>
-      </w:r>
-      <w:proofErr w:type="gramStart"/>
-      <w:r>
-        <w:rPr>
-          <w:rStyle w:val="jlqj4b"/>
-        </w:rPr>
-        <w:t>was assessed</w:t>
-      </w:r>
-      <w:proofErr w:type="gramEnd"/>
-      <w:r>
-        <w:rPr>
-          <w:rStyle w:val="jlqj4b"/>
-        </w:rPr>
-        <w:t xml:space="preserve"> using repeated k-fold cross</w:t>
-      </w:r>
-      <w:r>
-        <w:rPr>
-          <w:rStyle w:val="jlqj4b"/>
-        </w:rPr>
-        <w:t>-</w:t>
-      </w:r>
-      <w:r>
-        <w:rPr>
-          <w:rStyle w:val="jlqj4b"/>
-        </w:rPr>
-        <w:t xml:space="preserve">validation, showing a maximum error of prediction (RMSEP) of 0.1% wt. with minimum model complexity of four selected variables. However, a strong dependence on the matrix </w:t>
-      </w:r>
-      <w:proofErr w:type="gramStart"/>
-      <w:r>
-        <w:rPr>
-          <w:rStyle w:val="jlqj4b"/>
-        </w:rPr>
-        <w:t>was noted</w:t>
-      </w:r>
-      <w:proofErr w:type="gramEnd"/>
-      <w:r>
-        <w:rPr>
-          <w:rStyle w:val="jlqj4b"/>
-        </w:rPr>
-        <w:t xml:space="preserve"> when compared with other plant tissues</w:t>
-      </w:r>
-      <w:r>
-        <w:rPr>
-          <w:rStyle w:val="jlqj4b"/>
-        </w:rPr>
-        <w:t>.</w:t>
-      </w:r>
-    </w:p>
-    <w:bookmarkEnd w:id="0"/>
-    <w:p>
-      <w:pPr>
-        <w:pStyle w:val="Heading2"/>
-        <w:rPr>
-          <w:lang w:val="en-US"/>
-        </w:rPr>
-      </w:pPr>
-      <w:r>
-        <w:rPr>
-          <w:lang w:val="en-US"/>
-        </w:rPr>
-        <w:t>Introduction</w:t>
-      </w:r>
-    </w:p>
-    <w:p>
-      <w:pPr>
-        <w:pStyle w:val="Yohanna"/>
-      </w:pPr>
-      <w:r>
-        <w:rPr>
-          <w:lang w:eastAsia="da-DK"/>
-        </w:rPr>
-        <w:t>The presence of silicon (Si) in plants contributes to the response of stress-relief mechanisms for environmental events such as drought and pathogen attack. Because of the importance of crops such as w</w:t>
-      </w:r>
-      <w:r>
-        <w:t xml:space="preserve">heat, barley, rice, and other grasses that accumulate Si, </w:t>
-      </w:r>
-      <w:r>
-        <w:t>understanding</w:t>
-      </w:r>
-      <w:r>
-        <w:t xml:space="preserve"> the relationship between this element and plant </w:t>
-      </w:r>
-      <w:r>
-        <w:t>polymers</w:t>
-      </w:r>
-      <w:r>
-        <w:t xml:space="preserve"> </w:t>
-      </w:r>
-      <w:r>
-        <w:t>has been</w:t>
-      </w:r>
-      <w:r>
-        <w:t xml:space="preserve"> the focus of numerous scientific efforts. Silicon is a soil constituent</w:t>
-      </w:r>
-      <w:r>
-        <w:t>;</w:t>
-      </w:r>
-      <w:r>
-        <w:t xml:space="preserve"> therefore</w:t>
-      </w:r>
-      <w:r>
-        <w:t>,</w:t>
-      </w:r>
-      <w:r>
-        <w:t xml:space="preserve"> plants invariably grow in Si-rich-environments</w:t>
-      </w:r>
-      <w:r>
-        <w:t xml:space="preserve"> </w:t>
-      </w:r>
-      <w:r>
-        <w:fldChar w:fldCharType="begin"/>
-      </w:r>
-      <w:r>
-        <w:instrText xml:space="preserve"> ADDIN ZOTERO_ITEM CSL_CITATION {"citationID":"kib5t3pph","properties":{"formattedCitation":"(Epstein, 1994)","plainCitation":"(Epstein, 1994)","noteIndex":0},"citationItems":[{"id":317,"uris":["http://zotero.org/groups/460937/items/UIZR78B6"],"uri":["http://zotero.org/groups/460937/items/UIZR78B6"],"itemData":{"id":317,"type":"article-journal","container-title":"Proc Natl Acad Sci USA","DOI":"10.1073/pnas.91.1.11","journalAbbreviation":"Proc Natl Acad Sci USA","title":"The anomaly of silicon in plant biology","URL":"http://dx.doi.org/10.1073/pnas.91.1.11","volume":"91","author":[{"family":"Epstein","given":"E."}],"issued":{"date-parts":[["1994"]]}}}],"schema":"https://github.com/citation-style-language/schema/raw/master/csl-citation.json"} </w:instrText>
-      </w:r>
-      <w:r>
-        <w:fldChar w:fldCharType="separate"/>
-      </w:r>
-      <w:r>
-        <w:t>(Epstein, 1994)</w:t>
-      </w:r>
-      <w:r>
-        <w:fldChar w:fldCharType="end"/>
-      </w:r>
-      <w:r>
-        <w:t xml:space="preserve">. In soil, Si is available in the form of silicic acid solutions. Some plants accumulate </w:t>
-      </w:r>
-      <w:r>
-        <w:t>enough</w:t>
-      </w:r>
-      <w:r>
-        <w:t xml:space="preserve"> silicic acid that Si precipitates as silica, e.g., </w:t>
-      </w:r>
-      <w:proofErr w:type="spellStart"/>
-      <w:r>
-        <w:t>phytoliths</w:t>
-      </w:r>
-      <w:proofErr w:type="spellEnd"/>
-      <w:r>
-        <w:t>. The accumulation occurs mainly in root endodermis, epidermal cells of both leaf and inflorescence bracts</w:t>
-      </w:r>
-      <w:r>
-        <w:t xml:space="preserve"> </w:t>
-      </w:r>
-      <w:r>
-        <w:fldChar w:fldCharType="begin"/>
-      </w:r>
-      <w:r>
-        <w:instrText xml:space="preserve"> ADDIN ZOTERO_ITEM CSL_CITATION {"citationID":"6orr3Hdz","properties":{"formattedCitation":"(Kumar et al., 2017)","plainCitation":"(Kumar et al., 2017)","noteIndex":0},"citationItems":[{"id":397,"uris":["http://zotero.org/groups/460937/items/JVW8RCVV"],"uri":["http://zotero.org/groups/460937/items/JVW8RCVV"],"itemData":{"id":397,"type":"article-journal","abstract":"Plants take up silicon as mono-silicic acid, which is released to soil by the weathering of silicate minerals. Silicic acid can be taken up by plant roots passively or actively, and later it is deposited in its polymerized form as amorphous hydrated silica. Major silica depositions in grasses occur in root endodermis, leaf epidermal cells, and outer epidermal cells of inflorescence bracts. Debates are rife about the mechanism of silica deposition, and two contrasting scenarios are often proposed to explain it. According to the passive mode of silicification, silica deposition is a result of silicic acid condensation due to dehydration, such as during transpirational loss of water from the aboveground organs. In general, silicification and transpiration are positively correlated, and continued silicification is sometimes observed after cell and tissue maturity. The other mode of silicification proposes the involvement of some biological factors, and is based on observations that silicification is not necessarily coupled with transpiration. In this review, we present evidence for both mechanisms of silicification, and propose that the deposition mechanism depends on the cell type.","container-title":"Frontiers in Plant Science","DOI":"10.3389/fpls.2017.00438","ISSN":"1664-462X","journalAbbreviation":"Frontiers in Plant Science","page":"438","title":"Silicification in Grasses: Variation between Different Cell Types","volume":"8","author":[{"family":"Kumar","given":"Santosh"},{"family":"Soukup","given":"Milan"},{"family":"Elbaum","given":"Rivka"}],"issued":{"date-parts":[["2017"]]}}}],"schema":"https://github.com/citation-style-language/schema/raw/master/csl-citation.json"} </w:instrText>
-      </w:r>
-      <w:r>
-        <w:fldChar w:fldCharType="separate"/>
-      </w:r>
-      <w:r>
-        <w:t>(Kumar et al., 2017)</w:t>
-      </w:r>
-      <w:r>
-        <w:fldChar w:fldCharType="end"/>
-      </w:r>
-      <w:r>
-        <w:t xml:space="preserve">, as well as awns and leaf </w:t>
-      </w:r>
-      <w:proofErr w:type="spellStart"/>
-      <w:r>
-        <w:t>macrohairs</w:t>
-      </w:r>
-      <w:proofErr w:type="spellEnd"/>
-      <w:r>
-        <w:t xml:space="preserve"> </w:t>
-      </w:r>
-      <w:r>
-        <w:fldChar w:fldCharType="begin"/>
-      </w:r>
-      <w:r>
-        <w:instrText xml:space="preserve"> ADDIN ZOTERO_ITEM CSL_CITATION {"citationID":"auIVTJDX","properties":{"formattedCitation":"(G\\uc0\\u322{}azowska et al., 2018)","plainCitation":"(Głazowska et al., 2018)","noteIndex":0},"citationItems":[{"id":345,"uris":["http://zotero.org/groups/460937/items/U66RZ9TR"],"uri":["http://zotero.org/groups/460937/items/U66RZ9TR"],"itemData":{"id":345,"type":"article-journal","abstract":"Silicon (Si) has many beneficial effects in plants, especially for the survival from biotic and abiotic stresses. However, Si may negatively affect the quality of lignocellulosic biomass for bioenergy purposes. Despite many studies, the regulation of Si distribution and deposition in plants remains to be fully understood. Here, we have identified the Brachypodium distachyon mutant low-silicon 1 (Bdlsi1-1), with impaired channeling function of the Si influx transporter BdLSI1, resulting in a substantial reduction of Si in shoots. Bioimaging by laser ablation-inductively coupled plasma-mass spectrometry showed that the wild-type plants deposited Si mainly in the bracts, awns and leaf macrohairs. The Bdlsi1-1 mutants showed substantial (&gt;90%) reduction of Si in the mature shoots. The Bdlsi1-1 leaves had fewer, shorter macrohairs, but the overall pattern of Si distribution in bracts and leaf tissues was similar to that in the wild-type. The Bdlsi1-1 plants supplied with Si had significantly lower seed weights, compared to the wild-type. In low-Si media, the seed weight of wild-type plants was similar to that of Bdlsi1-1 mutants supplied with Si, while the Bdlsi1-1 seed weight decreased further. We conclude that Si deficiency results in widespread alterations in leaf surface morphology and seed formation in Brachypodium, showing the importance of Si for successful development in grasses.","container-title":"Physiologia Plantarum","DOI":"10.1111/ppl.12675","ISSN":"0031-9317","issue":"2","journalAbbreviation":"Physiologia Plantarum","page":"231-246","title":"Silicon affects seed development and leaf macrohair formation in Brachypodium distachyon","volume":"163","author":[{"family":"Głazowska","given":"Sylwia"},{"family":"Murozuka","given":"Emiko"},{"family":"Persson","given":"Daniel P."},{"family":"Castro","given":"Pedro Humberto"},{"family":"Schjoerring","given":"Jan K."}],"issued":{"date-parts":[["2018",6,1]]}}}],"schema":"https://github.com/citation-style-language/schema/raw/master/csl-citation.json"} </w:instrText>
-      </w:r>
-      <w:r>
-        <w:fldChar w:fldCharType="separate"/>
-      </w:r>
-      <w:r>
-        <w:rPr>
-          <w:szCs w:val="24"/>
-        </w:rPr>
-        <w:t>(Głazowska et al., 2018)</w:t>
-      </w:r>
-      <w:r>
-        <w:fldChar w:fldCharType="end"/>
-      </w:r>
-      <w:r>
-        <w:t xml:space="preserve">. </w:t>
-      </w:r>
-    </w:p>
-    <w:p>
-      <w:pPr>
-        <w:pStyle w:val="Yohanna"/>
-      </w:pPr>
-    </w:p>
-    <w:p>
-      <w:pPr>
-        <w:pStyle w:val="Yohanna"/>
-      </w:pPr>
-      <w:r>
-        <w:t>Something about IR and Silicon bands</w:t>
-      </w:r>
-    </w:p>
-    <w:p>
-      <w:pPr>
-        <w:pStyle w:val="Yohanna"/>
-      </w:pPr>
-      <w:r>
-        <w:t>Something about destructive methods to quantify silicon</w:t>
-      </w:r>
-    </w:p>
-    <w:p>
-      <w:pPr>
-        <w:pStyle w:val="Yohanna"/>
-      </w:pPr>
-    </w:p>
-    <w:p>
-      <w:pPr>
-        <w:pStyle w:val="Yohanna"/>
-      </w:pPr>
-      <w:r>
-        <w:t xml:space="preserve">The experiment was set-up to test the </w:t>
-      </w:r>
-      <w:proofErr w:type="spellStart"/>
-      <w:r>
-        <w:t>hypotesis</w:t>
-      </w:r>
-      <w:proofErr w:type="spellEnd"/>
-      <w:r>
-        <w:t xml:space="preserve"> that different silicon supplementation regimes have an effect on lignin content, quality or </w:t>
-      </w:r>
-      <w:proofErr w:type="spellStart"/>
-      <w:r>
-        <w:t>quatity</w:t>
-      </w:r>
-      <w:proofErr w:type="spellEnd"/>
-      <w:r>
-        <w:t xml:space="preserve">. </w:t>
-      </w:r>
-      <w:r>
-        <w:t>The experimental design was inspired by an article published in 1999</w:t>
-      </w:r>
-      <w:r>
-        <w:t xml:space="preserve"> </w:t>
-      </w:r>
-      <w:r>
-        <w:fldChar w:fldCharType="begin"/>
-      </w:r>
-      <w:r>
-        <w:instrText xml:space="preserve"> ADDIN ZOTERO_ITEM CSL_CITATION {"citationID":"u819HzGW","properties":{"formattedCitation":"(Rafi and Epstein, 1999)","plainCitation":"(Rafi and Epstein, 1999)","noteIndex":0},"citationItems":[{"id":237,"uris":["http://zotero.org/groups/460937/items/FMDRHWBR"],"uri":["http://zotero.org/groups/460937/items/FMDRHWBR"],"itemData":{"id":237,"type":"article-journal","container-title":"Plant and Soil","ISSN":"0032-079X","issue":"2","journalAbbreviation":"Plant and Soil","page":"223-230","title":"Silicon absorption by wheat (Triticum aestivum L.)","volume":"211","author":[{"family":"Rafi","given":"Malik M"},{"family":"Epstein","given":"Emanuel"}],"issued":{"date-parts":[["1999"]]}}}],"schema":"https://github.com/citation-style-language/schema/raw/master/csl-citation.json"} </w:instrText>
-      </w:r>
-      <w:r>
-        <w:fldChar w:fldCharType="separate"/>
-      </w:r>
-      <w:r>
-        <w:t>(Rafi and Epstein, 1999)</w:t>
-      </w:r>
-      <w:r>
-        <w:fldChar w:fldCharType="end"/>
-      </w:r>
-      <w:r>
-        <w:t>, in which</w:t>
-      </w:r>
-      <w:r>
-        <w:t xml:space="preserve"> four wheat plants were grown in a 100 ml tank containing 0.5 </w:t>
-      </w:r>
-      <w:proofErr w:type="spellStart"/>
-      <w:r>
-        <w:t>mM</w:t>
-      </w:r>
-      <w:proofErr w:type="spellEnd"/>
-      <w:r>
-        <w:t xml:space="preserve"> Na</w:t>
-      </w:r>
-      <w:r>
-        <w:rPr>
-          <w:vertAlign w:val="subscript"/>
-        </w:rPr>
-        <w:t>2</w:t>
-      </w:r>
-      <w:r>
-        <w:t>SiO</w:t>
-      </w:r>
-      <w:r>
-        <w:rPr>
-          <w:vertAlign w:val="subscript"/>
-        </w:rPr>
-        <w:t>3</w:t>
-      </w:r>
-      <w:r>
-        <w:t xml:space="preserve">. </w:t>
-      </w:r>
-      <w:proofErr w:type="gramStart"/>
-      <w:r>
-        <w:t>Si was absorbed by the plants</w:t>
-      </w:r>
-      <w:proofErr w:type="gramEnd"/>
-      <w:r>
-        <w:t xml:space="preserve"> until it was depleted in ca. 80 days. Another set of plants </w:t>
-      </w:r>
-      <w:proofErr w:type="gramStart"/>
-      <w:r>
-        <w:t>was grown</w:t>
-      </w:r>
-      <w:proofErr w:type="gramEnd"/>
-      <w:r>
-        <w:t xml:space="preserve"> in a Si</w:t>
-      </w:r>
-      <w:r>
-        <w:t>-</w:t>
-      </w:r>
-      <w:r>
-        <w:t xml:space="preserve">free environment with the same conditions; as there were no stressors, the Si-free plants grew normally. </w:t>
-      </w:r>
-      <w:r>
-        <w:t>On</w:t>
-      </w:r>
-      <w:r>
-        <w:t xml:space="preserve"> day 80, </w:t>
-      </w:r>
-      <w:r>
-        <w:t xml:space="preserve">some of </w:t>
-      </w:r>
-      <w:r>
-        <w:t xml:space="preserve">the mature Si-free plants </w:t>
-      </w:r>
-      <w:proofErr w:type="gramStart"/>
-      <w:r>
-        <w:t>were transferred</w:t>
-      </w:r>
-      <w:proofErr w:type="gramEnd"/>
-      <w:r>
-        <w:t xml:space="preserve"> into a solution containing 0.5 </w:t>
-      </w:r>
-      <w:proofErr w:type="spellStart"/>
-      <w:r>
-        <w:t>mM</w:t>
-      </w:r>
-      <w:proofErr w:type="spellEnd"/>
-      <w:r>
-        <w:t xml:space="preserve"> Na</w:t>
-      </w:r>
-      <w:r>
-        <w:rPr>
-          <w:vertAlign w:val="subscript"/>
-        </w:rPr>
-        <w:t>2</w:t>
-      </w:r>
-      <w:r>
-        <w:t>SiO</w:t>
-      </w:r>
-      <w:r>
-        <w:rPr>
-          <w:vertAlign w:val="subscript"/>
-        </w:rPr>
-        <w:t>3</w:t>
-      </w:r>
-      <w:r>
-        <w:t xml:space="preserve">. The mature plants absorbed the same amount of Si in three days, as did plants grown in solutions to which Si </w:t>
-      </w:r>
-      <w:proofErr w:type="gramStart"/>
-      <w:r>
-        <w:t>had been added</w:t>
-      </w:r>
-      <w:proofErr w:type="gramEnd"/>
-      <w:r>
-        <w:t xml:space="preserve"> during their whole life. The experiment was set</w:t>
-      </w:r>
-      <w:r>
-        <w:t xml:space="preserve"> </w:t>
-      </w:r>
-      <w:r>
-        <w:t xml:space="preserve">up both in a greenhouse and in a controlled growing chamber yielding the same result: plants deprived </w:t>
-      </w:r>
-      <w:r>
-        <w:t>of</w:t>
-      </w:r>
-      <w:r>
-        <w:t xml:space="preserve"> Si avidly absorbed the element at maturity</w:t>
-      </w:r>
-      <w:r>
-        <w:t>.</w:t>
-      </w:r>
-      <w:r>
-        <w:t xml:space="preserve"> </w:t>
-      </w:r>
-      <w:r>
-        <w:t>In 2017</w:t>
-      </w:r>
-      <w:r>
-        <w:t xml:space="preserve">, </w:t>
-      </w:r>
-      <w:r>
-        <w:t>we set-up an experiment that included similar treatments:</w:t>
-      </w:r>
-      <w:r>
-        <w:t xml:space="preserve"> (1)</w:t>
-      </w:r>
-      <w:r>
-        <w:t xml:space="preserve"> A group </w:t>
-      </w:r>
-      <w:r>
-        <w:t xml:space="preserve">of wheat plants was </w:t>
-      </w:r>
-      <w:r>
-        <w:t xml:space="preserve">grown for 90 days in a solution containing 1.5 </w:t>
-      </w:r>
-      <w:proofErr w:type="spellStart"/>
-      <w:r>
-        <w:t>mM</w:t>
-      </w:r>
-      <w:proofErr w:type="spellEnd"/>
-      <w:r>
-        <w:t xml:space="preserve"> Na</w:t>
-      </w:r>
-      <w:r>
-        <w:rPr>
-          <w:vertAlign w:val="subscript"/>
-        </w:rPr>
-        <w:t>2</w:t>
-      </w:r>
-      <w:r>
-        <w:t>SiO</w:t>
-      </w:r>
-      <w:r>
-        <w:rPr>
-          <w:vertAlign w:val="subscript"/>
-        </w:rPr>
-        <w:t>3</w:t>
-      </w:r>
-      <w:r>
-        <w:t xml:space="preserve"> -- this group was called Si+; (2)</w:t>
-      </w:r>
-      <w:r>
-        <w:t xml:space="preserve"> </w:t>
-      </w:r>
-      <w:r>
-        <w:t>a</w:t>
-      </w:r>
-      <w:r>
-        <w:t xml:space="preserve"> group (Si++) </w:t>
-      </w:r>
-      <w:r>
-        <w:t xml:space="preserve"> </w:t>
-      </w:r>
-      <w:r>
-        <w:t xml:space="preserve">grown without Si until day 85, then 1.5 </w:t>
-      </w:r>
-      <w:proofErr w:type="spellStart"/>
-      <w:r>
-        <w:t>mM</w:t>
-      </w:r>
-      <w:proofErr w:type="spellEnd"/>
-      <w:r>
-        <w:t xml:space="preserve"> Na</w:t>
-      </w:r>
-      <w:r>
-        <w:rPr>
-          <w:vertAlign w:val="subscript"/>
-        </w:rPr>
-        <w:t>2</w:t>
-      </w:r>
-      <w:r>
-        <w:t>SiO</w:t>
-      </w:r>
-      <w:r>
-        <w:rPr>
-          <w:vertAlign w:val="subscript"/>
-        </w:rPr>
-        <w:t>3</w:t>
-      </w:r>
-      <w:r>
-        <w:t xml:space="preserve"> added to the tank</w:t>
-      </w:r>
-      <w:r>
-        <w:t>; (3)</w:t>
-      </w:r>
-      <w:r>
-        <w:t xml:space="preserve"> </w:t>
-      </w:r>
-      <w:r>
-        <w:t>a</w:t>
-      </w:r>
-      <w:r>
-        <w:t xml:space="preserve"> control group without silicon (Si-).</w:t>
-      </w:r>
-    </w:p>
-    <w:p>
-      <w:pPr>
-        <w:pStyle w:val="Yohanna"/>
-      </w:pPr>
-      <w:r>
-        <w:t xml:space="preserve">We could not find differences in lignin </w:t>
-      </w:r>
-      <w:r>
-        <w:t>content, quality</w:t>
-      </w:r>
-      <w:r>
-        <w:t>,</w:t>
-      </w:r>
-      <w:r>
-        <w:t xml:space="preserve"> or </w:t>
-      </w:r>
-      <w:proofErr w:type="spellStart"/>
-      <w:r>
-        <w:t>quatity</w:t>
-      </w:r>
-      <w:proofErr w:type="spellEnd"/>
-      <w:r>
-        <w:t xml:space="preserve">. However, two interesting things </w:t>
-      </w:r>
-      <w:proofErr w:type="gramStart"/>
-      <w:r>
-        <w:t>were observed</w:t>
-      </w:r>
-      <w:proofErr w:type="gramEnd"/>
-      <w:r>
-        <w:t xml:space="preserve"> when we analyzed the data with </w:t>
-      </w:r>
-      <w:proofErr w:type="spellStart"/>
-      <w:r>
-        <w:t>chemometrics</w:t>
-      </w:r>
-      <w:proofErr w:type="spellEnd"/>
-      <w:r>
-        <w:t xml:space="preserve">. (1) </w:t>
-      </w:r>
-      <w:proofErr w:type="gramStart"/>
-      <w:r>
-        <w:t>we</w:t>
-      </w:r>
-      <w:proofErr w:type="gramEnd"/>
-      <w:r>
-        <w:t xml:space="preserve"> could develop </w:t>
-      </w:r>
-      <w:r>
-        <w:t xml:space="preserve">a fast and non-invasive method for silicon quantification </w:t>
-      </w:r>
-      <w:r>
-        <w:t xml:space="preserve">using the </w:t>
-      </w:r>
-      <w:r>
-        <w:t>ATR-FTIR spectra of the greenhouse-grown wh</w:t>
-      </w:r>
-      <w:r>
-        <w:t>e</w:t>
-      </w:r>
-      <w:r>
-        <w:t xml:space="preserve">at leaves. </w:t>
-      </w:r>
-      <w:proofErr w:type="gramStart"/>
-      <w:r>
-        <w:t>(2) Using Principal Component Analysis (PCA) of the ATR-FTIR spectra,</w:t>
-      </w:r>
-      <w:proofErr w:type="gramEnd"/>
-      <w:r>
-        <w:t xml:space="preserve"> </w:t>
-      </w:r>
-      <w:proofErr w:type="gramStart"/>
-      <w:r>
-        <w:t>it</w:t>
-      </w:r>
-      <w:proofErr w:type="gramEnd"/>
-      <w:r>
-        <w:t xml:space="preserve"> was possible to distinguish samples from different parts of the plant and</w:t>
+        <w:t>. However, two interesting things were observed when we analyzed the data with chemometrics. (1) we could develop a fast and non-invasive method for silicon quantification using the ATR-FTIR spectra of the greenhouse-grown wheat leaves. (2) Using Principal Component Analysis (PCA) of the ATR-FTIR spectra, it was possible to distinguish samples from different parts of the plant and</w:t>
       </w:r>
       <w:r>
         <w:t xml:space="preserve"> according to the silicon supply group.</w:t>
@@ -1166,15 +910,7 @@
       </w:r>
       <w:proofErr w:type="spellEnd"/>
       <w:r>
-        <w:t xml:space="preserve">. In this procedure, commercial fertilizers </w:t>
-      </w:r>
-      <w:proofErr w:type="gramStart"/>
-      <w:r>
-        <w:t>are mixed</w:t>
-      </w:r>
-      <w:proofErr w:type="gramEnd"/>
-      <w:r>
-        <w:t xml:space="preserve"> in three different 250 L tanks with the formulations in </w:t>
+        <w:t xml:space="preserve">. In this procedure, commercial fertilizers are mixed in three different 250 L tanks with the formulations in </w:t>
       </w:r>
       <w:r>
         <w:fldChar w:fldCharType="begin"/>
@@ -1208,201 +944,92 @@
         <w:t>ozonized</w:t>
       </w:r>
       <w:r>
-        <w:t xml:space="preserve"> </w:t>
-      </w:r>
-      <w:proofErr w:type="gramStart"/>
-      <w:r>
-        <w:t>water which</w:t>
-      </w:r>
-      <w:proofErr w:type="gramEnd"/>
-      <w:r>
-        <w:t xml:space="preserve"> contained Si levels of 0.24±0.08 </w:t>
+        <w:t xml:space="preserve"> water which contained Si levels of 0.24±0.08 mM SiO</w:t>
+      </w:r>
+      <w:r>
+        <w:rPr>
+          <w:vertAlign w:val="subscript"/>
+        </w:rPr>
+        <w:t>2</w:t>
+      </w:r>
+      <w:r>
+        <w:t>. For the experiment, ca.150 L of th</w:t>
+      </w:r>
+      <w:r>
+        <w:t>e</w:t>
+      </w:r>
+      <w:r>
+        <w:t xml:space="preserve"> nutrient solution was used weekly. The Si content was measured </w:t>
+      </w:r>
+      <w:r>
+        <w:t>o</w:t>
+      </w:r>
+      <w:r>
+        <w:t>n every occasion with the method described below. Then</w:t>
+      </w:r>
+      <w:r>
+        <w:t>,</w:t>
+      </w:r>
+      <w:r>
+        <w:t xml:space="preserve"> 1.5 mM Na</w:t>
+      </w:r>
+      <w:r>
+        <w:rPr>
+          <w:vertAlign w:val="subscript"/>
+        </w:rPr>
+        <w:t>2</w:t>
+      </w:r>
+      <w:r>
+        <w:t>SiO</w:t>
+      </w:r>
+      <w:r>
+        <w:rPr>
+          <w:vertAlign w:val="subscript"/>
+        </w:rPr>
+        <w:t xml:space="preserve">3 </w:t>
+      </w:r>
+      <w:r>
+        <w:t xml:space="preserve">was added to 50 or 100 L of solution (depending on the timeline) from a 30 mM stock solution diluted in dm-water, while the same amount of dm-water was added to the controls. The measured Si content after dilution was 1.5±0.16 </w:t>
       </w:r>
       <w:proofErr w:type="spellStart"/>
       <w:r>
-        <w:t>mM</w:t>
+        <w:t>mM.</w:t>
       </w:r>
       <w:proofErr w:type="spellEnd"/>
       <w:r>
-        <w:t xml:space="preserve"> SiO</w:t>
-      </w:r>
-      <w:r>
-        <w:rPr>
-          <w:vertAlign w:val="subscript"/>
-        </w:rPr>
-        <w:t>2</w:t>
-      </w:r>
-      <w:r>
-        <w:t>. For the experiment, ca.150 L of th</w:t>
-      </w:r>
-      <w:r>
-        <w:t>e</w:t>
-      </w:r>
-      <w:r>
-        <w:t xml:space="preserve"> nutrient solution </w:t>
-      </w:r>
-      <w:proofErr w:type="gramStart"/>
-      <w:r>
-        <w:t>was used</w:t>
-      </w:r>
-      <w:proofErr w:type="gramEnd"/>
-      <w:r>
-        <w:t xml:space="preserve"> weekly. The Si content </w:t>
-      </w:r>
-      <w:proofErr w:type="gramStart"/>
-      <w:r>
-        <w:t>was measured</w:t>
-      </w:r>
-      <w:proofErr w:type="gramEnd"/>
-      <w:r>
-        <w:t xml:space="preserve"> </w:t>
-      </w:r>
-      <w:r>
-        <w:t>o</w:t>
-      </w:r>
-      <w:r>
-        <w:t>n every occasion with the method described below. Then</w:t>
+        <w:t xml:space="preserve"> At the end of </w:t>
+      </w:r>
+      <w:r>
+        <w:t>each</w:t>
+      </w:r>
+      <w:r>
+        <w:t xml:space="preserve"> week</w:t>
       </w:r>
       <w:r>
         <w:t>,</w:t>
       </w:r>
       <w:r>
-        <w:t xml:space="preserve"> 1.5 </w:t>
-      </w:r>
-      <w:proofErr w:type="spellStart"/>
-      <w:r>
-        <w:t>mM</w:t>
-      </w:r>
-      <w:proofErr w:type="spellEnd"/>
-      <w:r>
-        <w:t xml:space="preserve"> Na</w:t>
-      </w:r>
-      <w:r>
-        <w:rPr>
-          <w:vertAlign w:val="subscript"/>
-        </w:rPr>
-        <w:t>2</w:t>
-      </w:r>
-      <w:r>
-        <w:t>SiO</w:t>
-      </w:r>
-      <w:r>
-        <w:rPr>
-          <w:vertAlign w:val="subscript"/>
-        </w:rPr>
-        <w:t xml:space="preserve">3 </w:t>
-      </w:r>
-      <w:proofErr w:type="gramStart"/>
-      <w:r>
-        <w:t>was added</w:t>
-      </w:r>
-      <w:proofErr w:type="gramEnd"/>
-      <w:r>
-        <w:t xml:space="preserve"> to 50 or 100 L of solution (depending on the timeline) from a 30 </w:t>
-      </w:r>
-      <w:proofErr w:type="spellStart"/>
-      <w:r>
-        <w:t>mM</w:t>
-      </w:r>
-      <w:proofErr w:type="spellEnd"/>
-      <w:r>
-        <w:t xml:space="preserve"> stock solution diluted in </w:t>
-      </w:r>
-      <w:proofErr w:type="spellStart"/>
-      <w:r>
-        <w:t>dm</w:t>
-      </w:r>
-      <w:proofErr w:type="spellEnd"/>
-      <w:r>
-        <w:t xml:space="preserve">-water, while the same amount of </w:t>
-      </w:r>
-      <w:proofErr w:type="spellStart"/>
-      <w:r>
-        <w:t>dm</w:t>
-      </w:r>
-      <w:proofErr w:type="spellEnd"/>
-      <w:r>
-        <w:t xml:space="preserve">-water was added to the controls. The measured Si content after dilution was 1.5±0.16 </w:t>
-      </w:r>
-      <w:proofErr w:type="spellStart"/>
-      <w:r>
-        <w:t>mM.</w:t>
-      </w:r>
-      <w:proofErr w:type="spellEnd"/>
-      <w:r>
-        <w:t xml:space="preserve"> At the end of </w:t>
-      </w:r>
-      <w:r>
-        <w:t>each</w:t>
-      </w:r>
-      <w:r>
-        <w:t xml:space="preserve"> week</w:t>
-      </w:r>
-      <w:r>
-        <w:t>,</w:t>
-      </w:r>
-      <w:r>
-        <w:t xml:space="preserve"> another Si sampling </w:t>
-      </w:r>
-      <w:proofErr w:type="gramStart"/>
-      <w:r>
-        <w:t>was performed</w:t>
-      </w:r>
-      <w:proofErr w:type="gramEnd"/>
-      <w:r>
-        <w:t>, and the concentrations w</w:t>
+        <w:t xml:space="preserve"> another Si sampling was performed, and the concentrations w</w:t>
       </w:r>
       <w:r>
         <w:t>ere</w:t>
       </w:r>
       <w:r>
-        <w:t xml:space="preserve"> always above 0.6 </w:t>
-      </w:r>
-      <w:proofErr w:type="spellStart"/>
-      <w:r>
-        <w:t>mM</w:t>
-      </w:r>
-      <w:proofErr w:type="spellEnd"/>
-      <w:r>
-        <w:t>, which ensure</w:t>
+        <w:t xml:space="preserve"> always above 0.6 mM, which ensure</w:t>
       </w:r>
       <w:r>
         <w:t>s</w:t>
       </w:r>
       <w:r>
-        <w:t xml:space="preserve"> Si surplus. </w:t>
-      </w:r>
-      <w:proofErr w:type="gramStart"/>
-      <w:r>
-        <w:t>pH</w:t>
-      </w:r>
-      <w:proofErr w:type="gramEnd"/>
-      <w:r>
-        <w:t xml:space="preserve"> was adjusted to</w:t>
-      </w:r>
-      <w:r>
-        <w:t xml:space="preserve"> 6 using </w:t>
-      </w:r>
-      <w:proofErr w:type="spellStart"/>
-      <w:r>
-        <w:t>HCl</w:t>
-      </w:r>
-      <w:proofErr w:type="spellEnd"/>
-      <w:r>
-        <w:t xml:space="preserve"> or </w:t>
-      </w:r>
-      <w:proofErr w:type="spellStart"/>
-      <w:r>
-        <w:t>NaOH</w:t>
-      </w:r>
-      <w:proofErr w:type="spellEnd"/>
-      <w:r>
-        <w:t xml:space="preserve"> solutions.</w:t>
-      </w:r>
-    </w:p>
-    <w:p>
-      <w:pPr>
-        <w:pStyle w:val="Caption"/>
+        <w:t xml:space="preserve"> Si surplus. pH was adjusted to</w:t>
+      </w:r>
+      <w:r>
+        <w:t xml:space="preserve"> 6 using HCl or NaOH solutions.</w:t>
+      </w:r>
+    </w:p>
+    <w:p>
+      <w:pPr>
+        <w:pStyle w:val="Descripcin"/>
         <w:keepNext/>
         <w:jc w:val="both"/>
       </w:pPr>
@@ -1511,47 +1138,81 @@
         <w:t>Silicon measurements:</w:t>
       </w:r>
       <w:r>
-        <w:t xml:space="preserve"> Dissolved silica was measured by </w:t>
+        <w:t xml:space="preserve"> Dissolved silica was measured by heteropoly blue method using the Hach protocol 8186 and a DR/1900 spectrophotometer (HACH Company, Loveland, USA) as described by the manufacturer. A Si standard solution of 1.0 mg/L also from Hach (cat 110649) was used for calibration. Polypropylene volumetric flasks were used for dilution of samples to avoid Si contamination. </w:t>
+      </w:r>
+    </w:p>
+    <w:p>
+      <w:pPr>
+        <w:pStyle w:val="Yohanna"/>
+      </w:pPr>
+      <w:r>
+        <w:rPr>
+          <w:b/>
+        </w:rPr>
+        <w:t>Plant production:</w:t>
+      </w:r>
+      <w:r>
+        <w:t xml:space="preserve"> Wheat seeds (JB Asano) were surface sterilized as follows. The seeds were immersed in 2.7% sodium hypochlorite solution (v/v) and a drop of Tween 80 for 30 minutes with constant stirring, then rinsed with </w:t>
       </w:r>
       <w:proofErr w:type="spellStart"/>
       <w:r>
-        <w:t>heteropoly</w:t>
+        <w:t>MilliQ</w:t>
       </w:r>
       <w:proofErr w:type="spellEnd"/>
       <w:r>
-        <w:t xml:space="preserve"> blue method using the </w:t>
+        <w:t xml:space="preserve"> water five times (10 min each). The seeds were vernalized in the dark at 5°C in </w:t>
       </w:r>
       <w:proofErr w:type="spellStart"/>
       <w:r>
-        <w:t>Hach</w:t>
+        <w:t>MilliQ</w:t>
       </w:r>
       <w:proofErr w:type="spellEnd"/>
       <w:r>
-        <w:t xml:space="preserve"> protocol 8186 and a DR/1900 spectrophotometer (HACH Company, Loveland, USA) as described by the manufacturer. A Si standard solution of 1.0 mg/L also from </w:t>
+        <w:t xml:space="preserve"> water for </w:t>
+      </w:r>
+      <w:r>
+        <w:t>four</w:t>
+      </w:r>
+      <w:r>
+        <w:t xml:space="preserve"> days. </w:t>
+      </w:r>
+      <w:r>
+        <w:t>After that</w:t>
+      </w:r>
+      <w:r>
+        <w:t xml:space="preserve">, the seeds were placed in Si-free oasis </w:t>
       </w:r>
       <w:proofErr w:type="spellStart"/>
       <w:r>
-        <w:t>Hach</w:t>
+        <w:t>horticubes</w:t>
       </w:r>
       <w:proofErr w:type="spellEnd"/>
       <w:r>
-        <w:t xml:space="preserve"> (cat 110649) </w:t>
-      </w:r>
-      <w:proofErr w:type="gramStart"/>
-      <w:r>
-        <w:t>was used</w:t>
-      </w:r>
-      <w:proofErr w:type="gramEnd"/>
-      <w:r>
-        <w:t xml:space="preserve"> for calibration. Polypropylene volumetric flasks </w:t>
-      </w:r>
-      <w:proofErr w:type="gramStart"/>
-      <w:r>
-        <w:t>were used</w:t>
-      </w:r>
-      <w:proofErr w:type="gramEnd"/>
-      <w:r>
-        <w:t xml:space="preserve"> for dilution of samples to avoid Si contamination. </w:t>
+        <w:t xml:space="preserve"> (Smithers-Oasis, Kent, Ohio). The cubes were soaked in 1/10 strength nutrient solution (adjusted to pH 5.5)</w:t>
+      </w:r>
+      <w:r>
+        <w:t>,</w:t>
+      </w:r>
+      <w:r>
+        <w:t xml:space="preserve"> and excess water drained. Each seed was placed directly into a wet cube. Once seeds started rooted and </w:t>
+      </w:r>
+      <w:r>
+        <w:t>grew actively (4-7 days)</w:t>
+      </w:r>
+      <w:r>
+        <w:t xml:space="preserve">, they were </w:t>
+      </w:r>
+      <w:r>
+        <w:t>left</w:t>
+      </w:r>
+      <w:r>
+        <w:t xml:space="preserve"> in </w:t>
+      </w:r>
+      <w:r>
+        <w:t>a</w:t>
+      </w:r>
+      <w:r>
+        <w:t xml:space="preserve"> cold room for a vernalization period of 50 days.</w:t>
       </w:r>
     </w:p>
     <w:p>
@@ -1559,154 +1220,22 @@
         <w:pStyle w:val="Yohanna"/>
       </w:pPr>
       <w:r>
-        <w:rPr>
-          <w:b/>
-        </w:rPr>
-        <w:t>Plant production:</w:t>
-      </w:r>
-      <w:r>
-        <w:t xml:space="preserve"> Wheat seeds (JB Asano) were surface sterilized as follows. The seeds were immersed in 2.7% sodium hypochlorite solution (v/v) and a drop of Tween 80 for 30 minutes with constant stirring, </w:t>
-      </w:r>
-      <w:proofErr w:type="gramStart"/>
-      <w:r>
-        <w:t>then</w:t>
-      </w:r>
-      <w:proofErr w:type="gramEnd"/>
-      <w:r>
-        <w:t xml:space="preserve"> rinsed with </w:t>
+        <w:lastRenderedPageBreak/>
+        <w:t>After vernalization</w:t>
+      </w:r>
+      <w:r>
+        <w:t>,</w:t>
+      </w:r>
+      <w:r>
+        <w:t xml:space="preserve"> the plants were cultured using the </w:t>
       </w:r>
       <w:proofErr w:type="spellStart"/>
       <w:r>
-        <w:t>MilliQ</w:t>
+        <w:t>RainForest</w:t>
       </w:r>
       <w:proofErr w:type="spellEnd"/>
       <w:r>
-        <w:t xml:space="preserve"> water five times (10 min each). The seeds </w:t>
-      </w:r>
-      <w:proofErr w:type="gramStart"/>
-      <w:r>
-        <w:t>were vernalized</w:t>
-      </w:r>
-      <w:proofErr w:type="gramEnd"/>
-      <w:r>
-        <w:t xml:space="preserve"> in the dark at 5°C in </w:t>
-      </w:r>
-      <w:proofErr w:type="spellStart"/>
-      <w:r>
-        <w:t>MilliQ</w:t>
-      </w:r>
-      <w:proofErr w:type="spellEnd"/>
-      <w:r>
-        <w:t xml:space="preserve"> water for </w:t>
-      </w:r>
-      <w:r>
-        <w:t>four</w:t>
-      </w:r>
-      <w:r>
-        <w:t xml:space="preserve"> days. </w:t>
-      </w:r>
-      <w:r>
-        <w:t>After that</w:t>
-      </w:r>
-      <w:r>
-        <w:t xml:space="preserve">, the seeds </w:t>
-      </w:r>
-      <w:proofErr w:type="gramStart"/>
-      <w:r>
-        <w:t>were placed</w:t>
-      </w:r>
-      <w:proofErr w:type="gramEnd"/>
-      <w:r>
-        <w:t xml:space="preserve"> in Si-free oasis </w:t>
-      </w:r>
-      <w:proofErr w:type="spellStart"/>
-      <w:r>
-        <w:t>horticubes</w:t>
-      </w:r>
-      <w:proofErr w:type="spellEnd"/>
-      <w:r>
-        <w:t xml:space="preserve"> (Smithers-Oasis, Kent, Ohio). The cubes were soaked in 1/10 strength nutrient solution (adjusted to pH 5.5)</w:t>
-      </w:r>
-      <w:r>
-        <w:t>,</w:t>
-      </w:r>
-      <w:r>
-        <w:t xml:space="preserve"> and excess water drained. Each seed </w:t>
-      </w:r>
-      <w:proofErr w:type="gramStart"/>
-      <w:r>
-        <w:t>was placed</w:t>
-      </w:r>
-      <w:proofErr w:type="gramEnd"/>
-      <w:r>
-        <w:t xml:space="preserve"> directly into a wet cube. Once seeds started rooted and </w:t>
-      </w:r>
-      <w:r>
-        <w:t>grew actively (4-7 days)</w:t>
-      </w:r>
-      <w:r>
-        <w:t xml:space="preserve">, they </w:t>
-      </w:r>
-      <w:proofErr w:type="gramStart"/>
-      <w:r>
-        <w:t xml:space="preserve">were </w:t>
-      </w:r>
-      <w:r>
-        <w:t>left</w:t>
-      </w:r>
-      <w:proofErr w:type="gramEnd"/>
-      <w:r>
-        <w:t xml:space="preserve"> in </w:t>
-      </w:r>
-      <w:r>
-        <w:t>a</w:t>
-      </w:r>
-      <w:r>
-        <w:t xml:space="preserve"> cold room for a </w:t>
-      </w:r>
-      <w:proofErr w:type="spellStart"/>
-      <w:r>
-        <w:t>vernalization</w:t>
-      </w:r>
-      <w:proofErr w:type="spellEnd"/>
-      <w:r>
-        <w:t xml:space="preserve"> period of 50 days.</w:t>
-      </w:r>
-    </w:p>
-    <w:p>
-      <w:pPr>
-        <w:pStyle w:val="Yohanna"/>
-      </w:pPr>
-      <w:r>
-        <w:lastRenderedPageBreak/>
-        <w:t xml:space="preserve">After </w:t>
-      </w:r>
-      <w:proofErr w:type="spellStart"/>
-      <w:r>
-        <w:t>vernalization</w:t>
-      </w:r>
-      <w:proofErr w:type="spellEnd"/>
-      <w:r>
-        <w:t>,</w:t>
-      </w:r>
-      <w:r>
-        <w:t xml:space="preserve"> the plants were cultured using the </w:t>
-      </w:r>
-      <w:proofErr w:type="spellStart"/>
-      <w:r>
-        <w:t>RainForest</w:t>
-      </w:r>
-      <w:proofErr w:type="spellEnd"/>
-      <w:r>
-        <w:t xml:space="preserve"> 72 </w:t>
-      </w:r>
-      <w:proofErr w:type="spellStart"/>
-      <w:r>
-        <w:t>aeroponic</w:t>
-      </w:r>
-      <w:proofErr w:type="spellEnd"/>
-      <w:r>
-        <w:t xml:space="preserve"> culture system (GHE, </w:t>
+        <w:t xml:space="preserve"> 72 aeroponic culture system (GHE, </w:t>
       </w:r>
       <w:proofErr w:type="spellStart"/>
       <w:r>
@@ -1811,7 +1340,7 @@
     </w:p>
     <w:p>
       <w:pPr>
-        <w:pStyle w:val="Caption"/>
+        <w:pStyle w:val="Descripcin"/>
         <w:rPr>
           <w:b w:val="0"/>
           <w:lang w:val="en-US"/>
@@ -1877,7 +1406,7 @@
           <w:b w:val="0"/>
           <w:lang w:val="en-US"/>
         </w:rPr>
-        <w:t xml:space="preserve"> 72 </w:t>
+        <w:t xml:space="preserve"> 72 aeroponic culture system (GHE, </w:t>
       </w:r>
       <w:proofErr w:type="spellStart"/>
       <w:r>
@@ -1885,7 +1414,7 @@
           <w:b w:val="0"/>
           <w:lang w:val="en-US"/>
         </w:rPr>
-        <w:t>aeroponic</w:t>
+        <w:t>Fleurance</w:t>
       </w:r>
       <w:proofErr w:type="spellEnd"/>
       <w:r>
@@ -1893,164 +1422,142 @@
           <w:b w:val="0"/>
           <w:lang w:val="en-US"/>
         </w:rPr>
-        <w:t xml:space="preserve"> culture system (GHE, </w:t>
-      </w:r>
-      <w:proofErr w:type="spellStart"/>
+        <w:t>, France) used to produce wheat plants in a greenhouse.</w:t>
+      </w:r>
+    </w:p>
+    <w:p>
+      <w:pPr>
+        <w:pStyle w:val="Yohanna"/>
+      </w:pPr>
+      <w:commentRangeStart w:id="2"/>
+      <w:commentRangeEnd w:id="2"/>
+      <w:r>
+        <w:rPr>
+          <w:rStyle w:val="Refdecomentario"/>
+          <w:rFonts w:asciiTheme="minorHAnsi" w:hAnsiTheme="minorHAnsi" w:cstheme="minorBidi"/>
+          <w:lang w:val="en-US"/>
+        </w:rPr>
+        <w:commentReference w:id="2"/>
+      </w:r>
+      <w:r>
+        <w:rPr>
+          <w:b/>
+        </w:rPr>
+        <w:t>Sampl</w:t>
+      </w:r>
+      <w:r>
+        <w:rPr>
+          <w:b/>
+        </w:rPr>
+        <w:t>ing</w:t>
+      </w:r>
+      <w:r>
+        <w:rPr>
+          <w:b/>
+        </w:rPr>
+        <w:t xml:space="preserve">: </w:t>
+      </w:r>
+      <w:r>
+        <w:t>Periodically</w:t>
+      </w:r>
+      <w:r>
+        <w:t>,</w:t>
+      </w:r>
+      <w:r>
+        <w:t xml:space="preserve"> sample plants were harvested and divided between roots, pods, leaves, flag leaves, and inflorescence bracts according to </w:t>
+      </w:r>
+      <w:r>
+        <w:t xml:space="preserve">the </w:t>
+      </w:r>
+      <w:r>
+        <w:t>day of harvesting (</w:t>
+      </w:r>
+      <w:r>
+        <w:fldChar w:fldCharType="begin"/>
+      </w:r>
+      <w:r>
+        <w:instrText xml:space="preserve"> REF _Ref6918979 \h </w:instrText>
+      </w:r>
+      <w:r>
+        <w:instrText xml:space="preserve"> \* MERGEFORMAT </w:instrText>
+      </w:r>
+      <w:r>
+        <w:fldChar w:fldCharType="separate"/>
+      </w:r>
+      <w:r>
+        <w:t xml:space="preserve">Table </w:t>
+      </w:r>
+      <w:r>
+        <w:rPr>
+          <w:noProof/>
+        </w:rPr>
+        <w:t>2</w:t>
+      </w:r>
+      <w:r>
+        <w:fldChar w:fldCharType="end"/>
+      </w:r>
+      <w:r>
+        <w:t xml:space="preserve">). </w:t>
+      </w:r>
+    </w:p>
+    <w:p>
+      <w:pPr>
+        <w:pStyle w:val="Descripcin"/>
+        <w:keepNext/>
+        <w:rPr>
+          <w:lang w:val="en-US"/>
+        </w:rPr>
+      </w:pPr>
+      <w:bookmarkStart w:id="3" w:name="_Ref6918979"/>
+      <w:r>
+        <w:rPr>
+          <w:lang w:val="en-US"/>
+        </w:rPr>
+        <w:t xml:space="preserve">Table </w:t>
+      </w:r>
+      <w:r>
+        <w:rPr>
+          <w:lang w:val="en-US"/>
+        </w:rPr>
+        <w:fldChar w:fldCharType="begin"/>
+      </w:r>
+      <w:r>
+        <w:rPr>
+          <w:lang w:val="en-US"/>
+        </w:rPr>
+        <w:instrText xml:space="preserve"> SEQ Table \* ARABIC </w:instrText>
+      </w:r>
+      <w:r>
+        <w:rPr>
+          <w:lang w:val="en-US"/>
+        </w:rPr>
+        <w:fldChar w:fldCharType="separate"/>
+      </w:r>
+      <w:r>
+        <w:rPr>
+          <w:noProof/>
+          <w:lang w:val="en-US"/>
+        </w:rPr>
+        <w:t>2</w:t>
+      </w:r>
+      <w:r>
+        <w:rPr>
+          <w:lang w:val="en-US"/>
+        </w:rPr>
+        <w:fldChar w:fldCharType="end"/>
+      </w:r>
+      <w:bookmarkEnd w:id="3"/>
+      <w:r>
+        <w:rPr>
+          <w:lang w:val="en-US"/>
+        </w:rPr>
+        <w:t xml:space="preserve">. </w:t>
+      </w:r>
       <w:r>
         <w:rPr>
           <w:b w:val="0"/>
           <w:lang w:val="en-US"/>
         </w:rPr>
-        <w:t>Fleurance</w:t>
-      </w:r>
-      <w:proofErr w:type="spellEnd"/>
-      <w:r>
-        <w:rPr>
-          <w:b w:val="0"/>
-          <w:lang w:val="en-US"/>
-        </w:rPr>
-        <w:t>, France) used to produce wheat plants in a greenhouse.</w:t>
-      </w:r>
-    </w:p>
-    <w:p>
-      <w:pPr>
-        <w:pStyle w:val="Yohanna"/>
-      </w:pPr>
-      <w:r>
-        <w:rPr>
-          <w:rStyle w:val="CommentReference"/>
-          <w:rFonts w:asciiTheme="minorHAnsi" w:hAnsiTheme="minorHAnsi" w:cstheme="minorBidi"/>
-          <w:lang w:val="en-US"/>
-        </w:rPr>
-        <w:commentReference w:id="2"/>
-      </w:r>
-      <w:r>
-        <w:rPr>
-          <w:b/>
-        </w:rPr>
-        <w:t>Sampl</w:t>
-      </w:r>
-      <w:r>
-        <w:rPr>
-          <w:b/>
-        </w:rPr>
-        <w:t>ing</w:t>
-      </w:r>
-      <w:r>
-        <w:rPr>
-          <w:b/>
-        </w:rPr>
-        <w:t xml:space="preserve">: </w:t>
-      </w:r>
-      <w:r>
-        <w:t>Periodically</w:t>
-      </w:r>
-      <w:r>
-        <w:t>,</w:t>
-      </w:r>
-      <w:r>
-        <w:t xml:space="preserve"> sample plants </w:t>
-      </w:r>
-      <w:proofErr w:type="gramStart"/>
-      <w:r>
-        <w:t xml:space="preserve">were harvested and divided between roots, pods, leaves, flag leaves, and inflorescence bracts according to </w:t>
-      </w:r>
-      <w:r>
-        <w:t xml:space="preserve">the </w:t>
-      </w:r>
-      <w:r>
-        <w:t>day of harvesting (</w:t>
-      </w:r>
-      <w:r>
-        <w:fldChar w:fldCharType="begin"/>
-      </w:r>
-      <w:r>
-        <w:instrText xml:space="preserve"> REF _Ref6918979 \h </w:instrText>
-      </w:r>
-      <w:r>
-        <w:instrText xml:space="preserve"> \* MERGEFORMAT </w:instrText>
-      </w:r>
-      <w:r>
-        <w:fldChar w:fldCharType="separate"/>
-      </w:r>
-      <w:r>
-        <w:t xml:space="preserve">Table </w:t>
-      </w:r>
-      <w:r>
-        <w:rPr>
-          <w:noProof/>
-        </w:rPr>
-        <w:t>2</w:t>
-      </w:r>
-      <w:r>
-        <w:fldChar w:fldCharType="end"/>
-      </w:r>
-      <w:r>
-        <w:t>)</w:t>
-      </w:r>
-      <w:proofErr w:type="gramEnd"/>
-      <w:r>
-        <w:t xml:space="preserve">. </w:t>
-      </w:r>
-    </w:p>
-    <w:p>
-      <w:pPr>
-        <w:pStyle w:val="Caption"/>
-        <w:keepNext/>
-        <w:rPr>
-          <w:lang w:val="en-US"/>
-        </w:rPr>
-      </w:pPr>
-      <w:bookmarkStart w:id="3" w:name="_Ref6918979"/>
-      <w:r>
-        <w:rPr>
-          <w:lang w:val="en-US"/>
-        </w:rPr>
-        <w:t xml:space="preserve">Table </w:t>
-      </w:r>
-      <w:r>
-        <w:rPr>
-          <w:lang w:val="en-US"/>
-        </w:rPr>
-        <w:fldChar w:fldCharType="begin"/>
-      </w:r>
-      <w:r>
-        <w:rPr>
-          <w:lang w:val="en-US"/>
-        </w:rPr>
-        <w:instrText xml:space="preserve"> SEQ Table \* ARABIC </w:instrText>
-      </w:r>
-      <w:r>
-        <w:rPr>
-          <w:lang w:val="en-US"/>
-        </w:rPr>
-        <w:fldChar w:fldCharType="separate"/>
-      </w:r>
-      <w:r>
-        <w:rPr>
-          <w:noProof/>
-          <w:lang w:val="en-US"/>
-        </w:rPr>
-        <w:t>2</w:t>
-      </w:r>
-      <w:r>
-        <w:rPr>
-          <w:lang w:val="en-US"/>
-        </w:rPr>
-        <w:fldChar w:fldCharType="end"/>
-      </w:r>
-      <w:bookmarkEnd w:id="3"/>
-      <w:r>
-        <w:rPr>
-          <w:lang w:val="en-US"/>
-        </w:rPr>
-        <w:t xml:space="preserve">. </w:t>
-      </w:r>
-      <w:r>
-        <w:rPr>
-          <w:b w:val="0"/>
-          <w:lang w:val="en-US"/>
-        </w:rPr>
         <w:t>Plant parts harvested</w:t>
       </w:r>
       <w:r>
@@ -2062,7 +1569,7 @@
     </w:p>
     <w:tbl>
       <w:tblPr>
-        <w:tblStyle w:val="TableGridLight"/>
+        <w:tblStyle w:val="Tablaconcuadrculaclara"/>
         <w:tblW w:w="5860" w:type="dxa"/>
         <w:tblLook w:val="04A0" w:firstRow="1" w:lastRow="0" w:firstColumn="1" w:lastColumn="0" w:noHBand="0" w:noVBand="1"/>
       </w:tblPr>
@@ -3003,22 +2510,7 @@
       </w:r>
       <w:proofErr w:type="spellEnd"/>
       <w:r>
-        <w:t xml:space="preserve"> was </w:t>
-      </w:r>
-      <w:r>
-        <w:t xml:space="preserve">air-dry until </w:t>
-      </w:r>
-      <w:r>
-        <w:t xml:space="preserve">for </w:t>
-      </w:r>
-      <w:r>
-        <w:t>2–3 d at ambient temperature.</w:t>
-      </w:r>
-      <w:r>
-        <w:t xml:space="preserve"> Then, it was grinded in the </w:t>
-      </w:r>
-      <w:r>
-        <w:t xml:space="preserve">mixing mill </w:t>
+        <w:t xml:space="preserve"> was air-dry until for 2–3 d at ambient temperature. Then, it was grinded in the mixing mill </w:t>
       </w:r>
       <w:proofErr w:type="spellStart"/>
       <w:r>
@@ -3026,222 +2518,72 @@
       </w:r>
       <w:proofErr w:type="spellEnd"/>
       <w:r>
-        <w:t xml:space="preserve"> mm 400 with a frequency of 30 rpm</w:t>
-      </w:r>
-      <w:r>
-        <w:t xml:space="preserve"> for 2-3 minutes</w:t>
-      </w:r>
-      <w:r>
-        <w:t>.</w:t>
-      </w:r>
-      <w:r>
-        <w:t xml:space="preserve">  </w:t>
+        <w:t xml:space="preserve"> mm 400 with a frequency of 30 rpm for 2-3 minutes.  </w:t>
       </w:r>
       <w:proofErr w:type="gramStart"/>
       <w:r>
-        <w:t>Around</w:t>
-      </w:r>
-      <w:r>
-        <w:t xml:space="preserve">  200</w:t>
+        <w:t>Around  200</w:t>
       </w:r>
       <w:proofErr w:type="gramEnd"/>
       <w:r>
-        <w:t xml:space="preserve">–1,500 mg of plant material </w:t>
-      </w:r>
-      <w:r>
-        <w:t xml:space="preserve">was </w:t>
+        <w:t xml:space="preserve">–1,500 mg of plant material was </w:t>
       </w:r>
       <w:proofErr w:type="spellStart"/>
       <w:r>
-        <w:t>added</w:t>
-      </w:r>
-      <w:r>
-        <w:t>to</w:t>
+        <w:t>addedto</w:t>
       </w:r>
       <w:proofErr w:type="spellEnd"/>
       <w:r>
-        <w:t xml:space="preserve"> a 50-ml conical centrifuge tube. 30 ml of 50 </w:t>
+        <w:t xml:space="preserve"> a 50-ml conical centrifuge tube. 30 ml of 50 mM NaCl was added vortexed. The solution was placed in a 4 °C refrigerator overnight. After centrifugation for 10 min at 2,800g at 1 °C, the solvent was removed by decanting. 40 ml of 80% ethanol </w:t>
+      </w:r>
+      <w:r>
+        <w:lastRenderedPageBreak/>
+        <w:t xml:space="preserve">was added. The samples </w:t>
+      </w:r>
+      <w:proofErr w:type="gramStart"/>
+      <w:r>
+        <w:t>was</w:t>
+      </w:r>
+      <w:proofErr w:type="gramEnd"/>
+      <w:r>
+        <w:t xml:space="preserve"> sonicated for 20 min, the mixture was centrifuge at 2,800g at 1 °C for 10 </w:t>
       </w:r>
       <w:proofErr w:type="spellStart"/>
       <w:r>
-        <w:t>mM</w:t>
+        <w:t>mimites</w:t>
       </w:r>
       <w:proofErr w:type="spellEnd"/>
       <w:r>
-        <w:t xml:space="preserve"> </w:t>
+        <w:t xml:space="preserve">. This step was repeated </w:t>
       </w:r>
       <w:proofErr w:type="spellStart"/>
       <w:r>
-        <w:t>NaCl</w:t>
+        <w:t>sucessively</w:t>
       </w:r>
       <w:proofErr w:type="spellEnd"/>
       <w:r>
-        <w:t xml:space="preserve"> </w:t>
-      </w:r>
-      <w:r>
-        <w:t xml:space="preserve">was added </w:t>
-      </w:r>
-      <w:r>
-        <w:t>vortex</w:t>
-      </w:r>
-      <w:r>
-        <w:t>ed</w:t>
-      </w:r>
-      <w:r>
-        <w:t xml:space="preserve">. </w:t>
-      </w:r>
-      <w:r>
-        <w:t>The</w:t>
-      </w:r>
-      <w:r>
-        <w:t xml:space="preserve"> solution </w:t>
-      </w:r>
-      <w:proofErr w:type="gramStart"/>
-      <w:r>
-        <w:t>was placed</w:t>
-      </w:r>
-      <w:proofErr w:type="gramEnd"/>
-      <w:r>
-        <w:t xml:space="preserve"> </w:t>
-      </w:r>
-      <w:r>
-        <w:t>in a 4 °C refrigerator overnight.</w:t>
-      </w:r>
-      <w:r>
-        <w:t xml:space="preserve"> </w:t>
-      </w:r>
-      <w:proofErr w:type="gramStart"/>
-      <w:r>
-        <w:t xml:space="preserve">After centrifugation </w:t>
-      </w:r>
-      <w:r>
-        <w:t>for 10 min at 2,800g at 1 °C,</w:t>
-      </w:r>
-      <w:proofErr w:type="gramEnd"/>
-      <w:r>
-        <w:t xml:space="preserve"> the solvent </w:t>
-      </w:r>
-      <w:r>
-        <w:t xml:space="preserve">was removed </w:t>
-      </w:r>
-      <w:r>
-        <w:t>by decanting</w:t>
-      </w:r>
-      <w:r>
-        <w:t xml:space="preserve">. </w:t>
-      </w:r>
-      <w:r>
-        <w:t xml:space="preserve">40 ml of 80% ethanol </w:t>
-      </w:r>
-      <w:proofErr w:type="gramStart"/>
-      <w:r>
-        <w:lastRenderedPageBreak/>
-        <w:t>was added</w:t>
-      </w:r>
-      <w:proofErr w:type="gramEnd"/>
-      <w:r>
-        <w:t xml:space="preserve">. The samples </w:t>
-      </w:r>
-      <w:proofErr w:type="gramStart"/>
-      <w:r>
-        <w:t xml:space="preserve">was </w:t>
-      </w:r>
-      <w:r>
-        <w:t>sonicate</w:t>
-      </w:r>
-      <w:r>
-        <w:t>d</w:t>
-      </w:r>
-      <w:proofErr w:type="gramEnd"/>
-      <w:r>
-        <w:t xml:space="preserve"> for 20 min</w:t>
-      </w:r>
-      <w:r>
-        <w:t xml:space="preserve">, the mixture was centrifuge </w:t>
-      </w:r>
-      <w:r>
-        <w:t>at 2,800g at 1 °C</w:t>
-      </w:r>
-      <w:r>
-        <w:t xml:space="preserve"> for 10 </w:t>
+        <w:t xml:space="preserve"> with 80% ethanol two additional times, 40 ml of 100% acetone, 40 ml of CHCl</w:t>
+      </w:r>
+      <w:r>
+        <w:rPr>
+          <w:vertAlign w:val="subscript"/>
+        </w:rPr>
+        <w:t>3</w:t>
+      </w:r>
+      <w:r>
+        <w:t>/methanol (1:1), and 40 ml of 100% acetone. The material was freeze-</w:t>
       </w:r>
       <w:proofErr w:type="spellStart"/>
       <w:r>
-        <w:t>mimites</w:t>
+        <w:t>dryed</w:t>
       </w:r>
       <w:proofErr w:type="spellEnd"/>
       <w:r>
-        <w:t xml:space="preserve">. This step was repeated </w:t>
-      </w:r>
-      <w:proofErr w:type="spellStart"/>
-      <w:r>
-        <w:t>sucessively</w:t>
-      </w:r>
-      <w:proofErr w:type="spellEnd"/>
-      <w:r>
-        <w:t xml:space="preserve"> </w:t>
-      </w:r>
-      <w:r>
-        <w:t xml:space="preserve">with 80% ethanol </w:t>
-      </w:r>
-      <w:r>
-        <w:t>two additional times</w:t>
-      </w:r>
-      <w:r>
-        <w:t xml:space="preserve">, </w:t>
-      </w:r>
-      <w:r>
-        <w:t>40 ml of 100% acetone</w:t>
-      </w:r>
-      <w:r>
-        <w:t xml:space="preserve">, </w:t>
-      </w:r>
-      <w:r>
-        <w:t>40 ml of CHCl</w:t>
-      </w:r>
-      <w:r>
-        <w:rPr>
-          <w:vertAlign w:val="subscript"/>
-        </w:rPr>
-        <w:t>3</w:t>
-      </w:r>
-      <w:r>
-        <w:t>/methanol (1:1)</w:t>
-      </w:r>
-      <w:r>
-        <w:t>, and</w:t>
-      </w:r>
-      <w:r>
-        <w:t xml:space="preserve"> 40 ml of 100% acetone</w:t>
-      </w:r>
-      <w:r>
-        <w:t>. The material was</w:t>
-      </w:r>
-      <w:r>
-        <w:t xml:space="preserve"> freeze-</w:t>
-      </w:r>
-      <w:proofErr w:type="spellStart"/>
-      <w:r>
-        <w:t>dry</w:t>
-      </w:r>
-      <w:r>
-        <w:t>ed</w:t>
-      </w:r>
-      <w:proofErr w:type="spellEnd"/>
-      <w:r>
-        <w:t xml:space="preserve"> </w:t>
-      </w:r>
-      <w:r>
-        <w:t>overnight</w:t>
-      </w:r>
-      <w:r>
-        <w:t xml:space="preserve">, before the other analyzes </w:t>
-      </w:r>
-      <w:proofErr w:type="gramStart"/>
-      <w:r>
-        <w:t>were performed</w:t>
-      </w:r>
-      <w:proofErr w:type="gramEnd"/>
+        <w:t xml:space="preserve"> overnight</w:t>
+      </w:r>
+      <w:r>
+        <w:t>, before the other analyzes were performed</w:t>
+      </w:r>
       <w:r>
         <w:t xml:space="preserve">. </w:t>
       </w:r>
@@ -3255,231 +2597,148 @@
         </w:numPr>
       </w:pPr>
       <w:r>
-        <w:t xml:space="preserve">Chemical and </w:t>
+        <w:t xml:space="preserve">Chemical and chemometric </w:t>
       </w:r>
       <w:proofErr w:type="spellStart"/>
       <w:r>
-        <w:t>chemometric</w:t>
+        <w:t>analsys</w:t>
       </w:r>
       <w:proofErr w:type="spellEnd"/>
-      <w:r>
-        <w:t xml:space="preserve"> </w:t>
+    </w:p>
+    <w:p>
+      <w:pPr>
+        <w:pStyle w:val="Yohanna"/>
+      </w:pPr>
+      <w:r>
+        <w:rPr>
+          <w:b/>
+        </w:rPr>
+        <w:t>ATR-FTIR</w:t>
+      </w:r>
+      <w:r>
+        <w:t>:  The spectra were recorded using a Thermo Fischer Scientific Nicolet 6700 FTIR spectrometer (Thermo Fischer Scientific, Waltham, MA, USA) equipped with a Goldengate ATR accessory (</w:t>
       </w:r>
       <w:proofErr w:type="spellStart"/>
       <w:r>
-        <w:t>analsys</w:t>
+        <w:t>Specac</w:t>
       </w:r>
       <w:proofErr w:type="spellEnd"/>
+      <w:r>
+        <w:t xml:space="preserve"> Ltd, </w:t>
+      </w:r>
+      <w:proofErr w:type="spellStart"/>
+      <w:r>
+        <w:t>Orpington</w:t>
+      </w:r>
+      <w:proofErr w:type="spellEnd"/>
+      <w:r>
+        <w:t>, Kent, UK). Spectra from 4000 to 600 cm−1 were obtained with a 4 cm−1 resolution, 200 background scans, and 100 scans for each sample spectrum. The average of the three spectra was calculated for each sample.</w:t>
+      </w:r>
     </w:p>
     <w:p>
       <w:pPr>
         <w:pStyle w:val="Yohanna"/>
       </w:pPr>
-      <w:r>
-        <w:rPr>
-          <w:b/>
-        </w:rPr>
-        <w:t>ATR-FTIR</w:t>
-      </w:r>
-      <w:r>
-        <w:t xml:space="preserve">:  The </w:t>
-      </w:r>
-      <w:r>
-        <w:t xml:space="preserve">spectra </w:t>
-      </w:r>
-      <w:proofErr w:type="gramStart"/>
-      <w:r>
-        <w:t>were recorded</w:t>
-      </w:r>
-      <w:proofErr w:type="gramEnd"/>
-      <w:r>
-        <w:t xml:space="preserve"> using a </w:t>
+      <w:commentRangeStart w:id="4"/>
+      <w:r>
+        <w:t xml:space="preserve">The ATR-FTIR spectra were analyzed in R (R core team, 2021, Version 4.0.5). The package </w:t>
       </w:r>
       <w:proofErr w:type="spellStart"/>
       <w:r>
-        <w:t>Thermo</w:t>
+        <w:t>hyperspec</w:t>
       </w:r>
       <w:proofErr w:type="spellEnd"/>
       <w:r>
-        <w:t xml:space="preserve"> Fischer Scientific Nicolet 6700 FTIR spectrometer (</w:t>
+        <w:t xml:space="preserve"> was used to perform baseline correction via the </w:t>
       </w:r>
       <w:proofErr w:type="spellStart"/>
       <w:r>
-        <w:t>Thermo</w:t>
+        <w:t>rubberband</w:t>
       </w:r>
       <w:proofErr w:type="spellEnd"/>
       <w:r>
-        <w:t xml:space="preserve"> Fischer Scientific, Waltham, MA, USA) equipped with a </w:t>
+        <w:t xml:space="preserve"> method (</w:t>
       </w:r>
       <w:proofErr w:type="spellStart"/>
       <w:r>
-        <w:t>Goldengate</w:t>
+        <w:t>Hovde</w:t>
       </w:r>
       <w:proofErr w:type="spellEnd"/>
       <w:r>
-        <w:t xml:space="preserve"> ATR accessory (</w:t>
+        <w:t xml:space="preserve"> 2010, </w:t>
       </w:r>
       <w:proofErr w:type="spellStart"/>
       <w:r>
-        <w:t>Specac</w:t>
+        <w:t>Beleites</w:t>
       </w:r>
       <w:proofErr w:type="spellEnd"/>
       <w:r>
-        <w:t xml:space="preserve"> Ltd, </w:t>
+        <w:t xml:space="preserve"> 2020). The package </w:t>
       </w:r>
       <w:proofErr w:type="spellStart"/>
       <w:r>
-        <w:t>Orpington</w:t>
+        <w:t>prospectr</w:t>
       </w:r>
       <w:proofErr w:type="spellEnd"/>
       <w:r>
-        <w:t xml:space="preserve">, Kent, UK). Spectra from 4000 to 600 cm−1 were obtained with a </w:t>
-      </w:r>
-      <w:proofErr w:type="gramStart"/>
-      <w:r>
-        <w:t>4 cm−1</w:t>
-      </w:r>
-      <w:proofErr w:type="gramEnd"/>
-      <w:r>
-        <w:t xml:space="preserve"> resolution, 200 background scans, and 100 scans for each sample spectrum. The average of the three spectra </w:t>
-      </w:r>
-      <w:proofErr w:type="gramStart"/>
-      <w:r>
-        <w:t>was calculated</w:t>
-      </w:r>
-      <w:proofErr w:type="gramEnd"/>
-      <w:r>
-        <w:t xml:space="preserve"> for each sample.</w:t>
-      </w:r>
-    </w:p>
-    <w:p>
-      <w:pPr>
-        <w:pStyle w:val="Yohanna"/>
-      </w:pPr>
-      <w:commentRangeStart w:id="4"/>
-      <w:r>
-        <w:t>T</w:t>
-      </w:r>
-      <w:r>
-        <w:t xml:space="preserve">he ATR-FTIR spectra </w:t>
-      </w:r>
-      <w:proofErr w:type="gramStart"/>
-      <w:r>
-        <w:t>were analyzed</w:t>
-      </w:r>
-      <w:proofErr w:type="gramEnd"/>
-      <w:r>
-        <w:t xml:space="preserve"> in R (R core team, 2021, Version 4.0.5). The package </w:t>
+        <w:t xml:space="preserve"> was used for spectra derivatization and smoothing (</w:t>
       </w:r>
       <w:proofErr w:type="spellStart"/>
       <w:r>
-        <w:t>hyperspec</w:t>
+        <w:t>Wentzell</w:t>
       </w:r>
       <w:proofErr w:type="spellEnd"/>
       <w:r>
-        <w:t xml:space="preserve"> </w:t>
-      </w:r>
-      <w:proofErr w:type="gramStart"/>
-      <w:r>
-        <w:t>was used</w:t>
-      </w:r>
-      <w:proofErr w:type="gramEnd"/>
-      <w:r>
-        <w:t xml:space="preserve"> to perform baseline correction via the </w:t>
+        <w:t xml:space="preserve"> and Brown, 2000), via </w:t>
       </w:r>
       <w:proofErr w:type="spellStart"/>
       <w:r>
-        <w:t>rubberband</w:t>
+        <w:t>savitzkyGolay</w:t>
       </w:r>
       <w:proofErr w:type="spellEnd"/>
       <w:r>
-        <w:t xml:space="preserve"> method (</w:t>
+        <w:t xml:space="preserve"> function (</w:t>
       </w:r>
       <w:proofErr w:type="spellStart"/>
       <w:r>
-        <w:t>Hovde</w:t>
+        <w:t>Savitzky</w:t>
       </w:r>
       <w:proofErr w:type="spellEnd"/>
       <w:r>
-        <w:t xml:space="preserve"> 2010, </w:t>
+        <w:t xml:space="preserve"> and </w:t>
       </w:r>
       <w:proofErr w:type="spellStart"/>
       <w:r>
-        <w:t>Beleites</w:t>
+        <w:t>Golay</w:t>
       </w:r>
       <w:proofErr w:type="spellEnd"/>
       <w:r>
-        <w:t xml:space="preserve"> 2020). The package </w:t>
+        <w:t xml:space="preserve">, 1964), </w:t>
+      </w:r>
+      <w:r>
+        <w:t xml:space="preserve">and </w:t>
+      </w:r>
+      <w:r>
+        <w:t xml:space="preserve">the package </w:t>
       </w:r>
       <w:proofErr w:type="spellStart"/>
       <w:r>
-        <w:t>prospectr</w:t>
+        <w:t>factoextra</w:t>
       </w:r>
       <w:proofErr w:type="spellEnd"/>
       <w:r>
-        <w:t xml:space="preserve"> was used for spectra </w:t>
-      </w:r>
-      <w:proofErr w:type="spellStart"/>
-      <w:r>
-        <w:t>derivatization</w:t>
-      </w:r>
-      <w:proofErr w:type="spellEnd"/>
-      <w:r>
-        <w:t xml:space="preserve"> and smoothing (</w:t>
-      </w:r>
-      <w:proofErr w:type="spellStart"/>
-      <w:r>
-        <w:t>Wentzell</w:t>
-      </w:r>
-      <w:proofErr w:type="spellEnd"/>
-      <w:r>
-        <w:t xml:space="preserve"> and Brown, 2000), via </w:t>
-      </w:r>
-      <w:proofErr w:type="spellStart"/>
-      <w:r>
-        <w:t>savitzkyGolay</w:t>
-      </w:r>
-      <w:proofErr w:type="spellEnd"/>
-      <w:r>
-        <w:t xml:space="preserve"> function (</w:t>
-      </w:r>
-      <w:proofErr w:type="spellStart"/>
-      <w:r>
-        <w:t>Savitzky</w:t>
-      </w:r>
-      <w:proofErr w:type="spellEnd"/>
-      <w:r>
-        <w:t xml:space="preserve"> and </w:t>
-      </w:r>
-      <w:proofErr w:type="spellStart"/>
-      <w:r>
-        <w:t>Golay</w:t>
-      </w:r>
-      <w:proofErr w:type="spellEnd"/>
-      <w:r>
-        <w:t xml:space="preserve">, 1964), the package </w:t>
-      </w:r>
-      <w:proofErr w:type="spellStart"/>
-      <w:r>
-        <w:t>factoextra</w:t>
-      </w:r>
-      <w:proofErr w:type="spellEnd"/>
-      <w:r>
         <w:t xml:space="preserve"> to perform hierarchical</w:t>
       </w:r>
       <w:r>
-        <w:t>.</w:t>
-      </w:r>
-      <w:r>
-        <w:t xml:space="preserve"> </w:t>
-      </w:r>
-      <w:r>
-        <w:t xml:space="preserve"> </w:t>
+        <w:t xml:space="preserve"> clustering</w:t>
+      </w:r>
+      <w:r>
+        <w:t xml:space="preserve">.  </w:t>
       </w:r>
       <w:commentRangeEnd w:id="4"/>
       <w:r>
         <w:rPr>
-          <w:rStyle w:val="CommentReference"/>
+          <w:rStyle w:val="Refdecomentario"/>
           <w:rFonts w:asciiTheme="minorHAnsi" w:hAnsiTheme="minorHAnsi" w:cstheme="minorBidi"/>
           <w:lang w:val="en-US"/>
         </w:rPr>
@@ -3496,20 +2755,13 @@
         </w:rPr>
         <w:t xml:space="preserve">Elemental analysis: </w:t>
       </w:r>
-      <w:r>
-        <w:t xml:space="preserve">Multi-elemental analyses of the solid samples </w:t>
-      </w:r>
       <w:proofErr w:type="gramStart"/>
       <w:r>
-        <w:t>was performed</w:t>
+        <w:t>Multi-elemental</w:t>
       </w:r>
       <w:proofErr w:type="gramEnd"/>
       <w:r>
-        <w:t xml:space="preserve"> using inductively coupled plasma-optical emission spectroscopy (ICP-OES). A sample (10–50 mg) </w:t>
-      </w:r>
-      <w:proofErr w:type="gramStart"/>
-      <w:r>
-        <w:t xml:space="preserve">was mixed with 500–2500 </w:t>
+        <w:t xml:space="preserve"> analyses of the solid samples was performed using inductively coupled plasma-optical emission spectroscopy (ICP-OES). A sample (10–50 mg) was mixed with 500–2500 </w:t>
       </w:r>
       <w:proofErr w:type="spellStart"/>
       <w:r>
@@ -3560,43 +2812,7 @@
         <w:t>°</w:t>
       </w:r>
       <w:r>
-        <w:t>C.</w:t>
-      </w:r>
-      <w:proofErr w:type="gramEnd"/>
-      <w:r>
-        <w:t xml:space="preserve"> After digestion, samples </w:t>
-      </w:r>
-      <w:proofErr w:type="gramStart"/>
-      <w:r>
-        <w:t>were diluted</w:t>
-      </w:r>
-      <w:proofErr w:type="gramEnd"/>
-      <w:r>
-        <w:t xml:space="preserve"> to a final 3.5% acid concentration with </w:t>
-      </w:r>
-      <w:proofErr w:type="spellStart"/>
-      <w:r>
-        <w:t>Milli</w:t>
-      </w:r>
-      <w:proofErr w:type="spellEnd"/>
-      <w:r>
-        <w:t xml:space="preserve">-Q water before measurement on an ICP-OES (Model Optima 5300 DV, PerkinElmer) equipped with a HF-resistant sample introduction kit. For quantification, an external 10-point calibration standard P/N 4400-132565 and P/N 4400-ICP-MSCS (CPI International, Amsterdam) </w:t>
-      </w:r>
-      <w:proofErr w:type="gramStart"/>
-      <w:r>
-        <w:t>was used</w:t>
-      </w:r>
-      <w:proofErr w:type="gramEnd"/>
-      <w:r>
-        <w:t xml:space="preserve">. A certified reference material (CRM) NCS 73013 Spinach leaf </w:t>
-      </w:r>
-      <w:proofErr w:type="gramStart"/>
-      <w:r>
-        <w:t>was analyzed</w:t>
-      </w:r>
-      <w:proofErr w:type="gramEnd"/>
-      <w:r>
-        <w:t xml:space="preserve"> together with the samples to evaluate the accuracy and precision of the analysis.</w:t>
+        <w:t>C. After digestion, samples were diluted to a final 3.5% acid concentration with Milli-Q water before measurement on an ICP-OES (Model Optima 5300 DV, PerkinElmer) equipped with a HF-resistant sample introduction kit. For quantification, an external 10-point calibration standard P/N 4400-132565 and P/N 4400-ICP-MSCS (CPI International, Amsterdam) was used. A certified reference material (CRM) NCS 73013 Spinach leaf was analyzed together with the samples to evaluate the accuracy and precision of the analysis.</w:t>
       </w:r>
     </w:p>
     <w:p>
@@ -3635,7 +2851,7 @@
                     <pic:cNvPicPr preferRelativeResize="0"/>
                   </pic:nvPicPr>
                   <pic:blipFill rotWithShape="1">
-                    <a:blip r:embed="rId9">
+                    <a:blip r:embed="rId10">
                       <a:alphaModFix/>
                     </a:blip>
                     <a:srcRect t="6674" r="3262" b="1915"/>
@@ -3727,6 +2943,7 @@
       <w:r>
         <w:rPr>
           <w:rStyle w:val="jlqj4b"/>
+          <w:noProof/>
           <w:lang w:val="es-CO"/>
         </w:rPr>
         <w:lastRenderedPageBreak/>
@@ -3735,73 +2952,6 @@
             <wp:extent cx="5943600" cy="1815465"/>
             <wp:effectExtent l="0" t="0" r="0" b="0"/>
             <wp:docPr id="1" name="Picture 1"/>
-            <wp:cNvGraphicFramePr>
-              <a:graphicFrameLocks xmlns:a="http://schemas.openxmlformats.org/drawingml/2006/main" noChangeAspect="1"/>
-            </wp:cNvGraphicFramePr>
-            <a:graphic xmlns:a="http://schemas.openxmlformats.org/drawingml/2006/main">
-              <a:graphicData uri="http://schemas.openxmlformats.org/drawingml/2006/picture">
-                <pic:pic xmlns:pic="http://schemas.openxmlformats.org/drawingml/2006/picture">
-                  <pic:nvPicPr>
-                    <pic:cNvPr id="1" name=""/>
-                    <pic:cNvPicPr/>
-                  </pic:nvPicPr>
-                  <pic:blipFill>
-                    <a:blip r:embed="rId10"/>
-                    <a:stretch>
-                      <a:fillRect/>
-                    </a:stretch>
-                  </pic:blipFill>
-                  <pic:spPr>
-                    <a:xfrm>
-                      <a:off x="0" y="0"/>
-                      <a:ext cx="5943600" cy="1815465"/>
-                    </a:xfrm>
-                    <a:prstGeom prst="rect">
-                      <a:avLst/>
-                    </a:prstGeom>
-                  </pic:spPr>
-                </pic:pic>
-              </a:graphicData>
-            </a:graphic>
-          </wp:inline>
-        </w:drawing>
-      </w:r>
-    </w:p>
-    <w:p>
-      <w:pPr>
-        <w:rPr>
-          <w:rStyle w:val="jlqj4b"/>
-          <w:lang w:val="es-CO"/>
-        </w:rPr>
-      </w:pPr>
-      <w:r>
-        <w:rPr>
-          <w:rStyle w:val="jlqj4b"/>
-          <w:lang w:val="es-CO"/>
-        </w:rPr>
-        <w:t xml:space="preserve">Estas 2 sin el verde, y sin el café- </w:t>
-      </w:r>
-      <w:bookmarkStart w:id="5" w:name="_GoBack"/>
-      <w:bookmarkEnd w:id="5"/>
-    </w:p>
-    <w:p>
-      <w:pPr>
-        <w:rPr>
-          <w:rStyle w:val="jlqj4b"/>
-          <w:lang w:val="es-CO"/>
-        </w:rPr>
-      </w:pPr>
-      <w:r>
-        <w:rPr>
-          <w:rStyle w:val="jlqj4b"/>
-          <w:lang w:val="es-CO"/>
-        </w:rPr>
-        <w:lastRenderedPageBreak/>
-        <w:drawing>
-          <wp:inline distT="0" distB="0" distL="0" distR="0" wp14:anchorId="449B23E9" wp14:editId="0EBD6F93">
-            <wp:extent cx="5172113" cy="6781850"/>
-            <wp:effectExtent l="0" t="0" r="9525" b="0"/>
-            <wp:docPr id="2" name="Picture 2"/>
             <wp:cNvGraphicFramePr>
               <a:graphicFrameLocks xmlns:a="http://schemas.openxmlformats.org/drawingml/2006/main" noChangeAspect="1"/>
             </wp:cNvGraphicFramePr>
@@ -3821,6 +2971,72 @@
                   <pic:spPr>
                     <a:xfrm>
                       <a:off x="0" y="0"/>
+                      <a:ext cx="5943600" cy="1815465"/>
+                    </a:xfrm>
+                    <a:prstGeom prst="rect">
+                      <a:avLst/>
+                    </a:prstGeom>
+                  </pic:spPr>
+                </pic:pic>
+              </a:graphicData>
+            </a:graphic>
+          </wp:inline>
+        </w:drawing>
+      </w:r>
+    </w:p>
+    <w:p>
+      <w:pPr>
+        <w:rPr>
+          <w:rStyle w:val="jlqj4b"/>
+          <w:lang w:val="es-CO"/>
+        </w:rPr>
+      </w:pPr>
+      <w:r>
+        <w:rPr>
+          <w:rStyle w:val="jlqj4b"/>
+          <w:lang w:val="es-CO"/>
+        </w:rPr>
+        <w:t xml:space="preserve">Estas 2 sin el verde, y sin el café- </w:t>
+      </w:r>
+    </w:p>
+    <w:p>
+      <w:pPr>
+        <w:rPr>
+          <w:rStyle w:val="jlqj4b"/>
+          <w:lang w:val="es-CO"/>
+        </w:rPr>
+      </w:pPr>
+      <w:r>
+        <w:rPr>
+          <w:rStyle w:val="jlqj4b"/>
+          <w:noProof/>
+          <w:lang w:val="es-CO"/>
+        </w:rPr>
+        <w:lastRenderedPageBreak/>
+        <w:drawing>
+          <wp:inline distT="0" distB="0" distL="0" distR="0" wp14:anchorId="449B23E9" wp14:editId="0EBD6F93">
+            <wp:extent cx="5172113" cy="6781850"/>
+            <wp:effectExtent l="0" t="0" r="9525" b="0"/>
+            <wp:docPr id="2" name="Picture 2"/>
+            <wp:cNvGraphicFramePr>
+              <a:graphicFrameLocks xmlns:a="http://schemas.openxmlformats.org/drawingml/2006/main" noChangeAspect="1"/>
+            </wp:cNvGraphicFramePr>
+            <a:graphic xmlns:a="http://schemas.openxmlformats.org/drawingml/2006/main">
+              <a:graphicData uri="http://schemas.openxmlformats.org/drawingml/2006/picture">
+                <pic:pic xmlns:pic="http://schemas.openxmlformats.org/drawingml/2006/picture">
+                  <pic:nvPicPr>
+                    <pic:cNvPr id="1" name=""/>
+                    <pic:cNvPicPr/>
+                  </pic:nvPicPr>
+                  <pic:blipFill>
+                    <a:blip r:embed="rId12"/>
+                    <a:stretch>
+                      <a:fillRect/>
+                    </a:stretch>
+                  </pic:blipFill>
+                  <pic:spPr>
+                    <a:xfrm>
+                      <a:off x="0" y="0"/>
                       <a:ext cx="5172113" cy="6781850"/>
                     </a:xfrm>
                     <a:prstGeom prst="rect">
@@ -3882,7 +3098,7 @@
     </w:p>
     <w:p>
       <w:pPr>
-        <w:pStyle w:val="Bibliography"/>
+        <w:pStyle w:val="Bibliografa"/>
         <w:rPr>
           <w:rFonts w:ascii="Calibri" w:hAnsi="Calibri" w:cs="Calibri"/>
         </w:rPr>
@@ -3898,6 +3114,7 @@
       <w:r>
         <w:rPr>
           <w:rStyle w:val="jlqj4b"/>
+          <w:lang w:val="es-CO"/>
         </w:rPr>
         <w:instrText xml:space="preserve"> ADDIN ZOTERO_BIBL {"uncited":[],"omitted":[],"custom":[]} CSL_BIBLIOGRAPHY </w:instrText>
       </w:r>
@@ -3908,67 +3125,92 @@
         </w:rPr>
         <w:fldChar w:fldCharType="separate"/>
       </w:r>
-      <w:r>
-        <w:rPr>
-          <w:rFonts w:ascii="Calibri" w:hAnsi="Calibri" w:cs="Calibri"/>
-        </w:rPr>
-        <w:t xml:space="preserve">Brugiére, T., Exley, C., 2017. </w:t>
-      </w:r>
-      <w:r>
-        <w:rPr>
-          <w:rFonts w:ascii="Calibri" w:hAnsi="Calibri" w:cs="Calibri"/>
-        </w:rPr>
-        <w:t>Callose-associated silica deposition in Arabidopsis. Journal of Trace Elements in Medicine and Biology 39, 86–90. https://doi.org/10.1016/j.jtemb.2016.08.005</w:t>
-      </w:r>
-    </w:p>
-    <w:p>
-      <w:pPr>
-        <w:pStyle w:val="Bibliography"/>
-        <w:rPr>
-          <w:rFonts w:ascii="Calibri" w:hAnsi="Calibri" w:cs="Calibri"/>
-        </w:rPr>
-      </w:pPr>
-      <w:r>
-        <w:rPr>
-          <w:rFonts w:ascii="Calibri" w:hAnsi="Calibri" w:cs="Calibri"/>
-        </w:rPr>
-        <w:t>Casey, W., Kinrade, S., Knight, C., Rains, D., Epstein, E., 2004. Aqueous silicate complexes in wheat, Triticum aestivum L. Plant, Cell &amp; Environment 27, 51–54.</w:t>
-      </w:r>
-    </w:p>
-    <w:p>
-      <w:pPr>
-        <w:pStyle w:val="Bibliography"/>
+      <w:proofErr w:type="spellStart"/>
+      <w:r>
         <w:rPr>
           <w:rFonts w:ascii="Calibri" w:hAnsi="Calibri" w:cs="Calibri"/>
           <w:lang w:val="es-CO"/>
         </w:rPr>
-      </w:pPr>
-      <w:r>
-        <w:rPr>
-          <w:rFonts w:ascii="Calibri" w:hAnsi="Calibri" w:cs="Calibri"/>
-        </w:rPr>
-        <w:t xml:space="preserve">Epstein, E., 1994. The anomaly of silicon in plant biology. </w:t>
-      </w:r>
+        <w:t>Brugiére</w:t>
+      </w:r>
+      <w:proofErr w:type="spellEnd"/>
       <w:r>
         <w:rPr>
           <w:rFonts w:ascii="Calibri" w:hAnsi="Calibri" w:cs="Calibri"/>
           <w:lang w:val="es-CO"/>
         </w:rPr>
-        <w:t>Proc Natl Acad Sci USA 91. https://doi.org/10.1073/pnas.91.1.11</w:t>
-      </w:r>
-    </w:p>
-    <w:p>
-      <w:pPr>
-        <w:pStyle w:val="Bibliography"/>
-        <w:rPr>
-          <w:rFonts w:ascii="Calibri" w:hAnsi="Calibri" w:cs="Calibri"/>
-        </w:rPr>
-      </w:pPr>
+        <w:t xml:space="preserve">, T., </w:t>
+      </w:r>
+      <w:proofErr w:type="spellStart"/>
       <w:r>
         <w:rPr>
           <w:rFonts w:ascii="Calibri" w:hAnsi="Calibri" w:cs="Calibri"/>
           <w:lang w:val="es-CO"/>
         </w:rPr>
+        <w:t>Exley</w:t>
+      </w:r>
+      <w:proofErr w:type="spellEnd"/>
+      <w:r>
+        <w:rPr>
+          <w:rFonts w:ascii="Calibri" w:hAnsi="Calibri" w:cs="Calibri"/>
+          <w:lang w:val="es-CO"/>
+        </w:rPr>
+        <w:t xml:space="preserve">, C., 2017. </w:t>
+      </w:r>
+      <w:r>
+        <w:rPr>
+          <w:rFonts w:ascii="Calibri" w:hAnsi="Calibri" w:cs="Calibri"/>
+        </w:rPr>
+        <w:t>Callose-associated silica deposition in Arabidopsis. Journal of Trace Elements in Medicine and Biology 39, 86–90. https://doi.org/10.1016/j.jtemb.2016.08.005</w:t>
+      </w:r>
+    </w:p>
+    <w:p>
+      <w:pPr>
+        <w:pStyle w:val="Bibliografa"/>
+        <w:rPr>
+          <w:rFonts w:ascii="Calibri" w:hAnsi="Calibri" w:cs="Calibri"/>
+        </w:rPr>
+      </w:pPr>
+      <w:r>
+        <w:rPr>
+          <w:rFonts w:ascii="Calibri" w:hAnsi="Calibri" w:cs="Calibri"/>
+        </w:rPr>
+        <w:t>Casey, W., Kinrade, S., Knight, C., Rains, D., Epstein, E., 2004. Aqueous silicate complexes in wheat, Triticum aestivum L. Plant, Cell &amp; Environment 27, 51–54.</w:t>
+      </w:r>
+    </w:p>
+    <w:p>
+      <w:pPr>
+        <w:pStyle w:val="Bibliografa"/>
+        <w:rPr>
+          <w:rFonts w:ascii="Calibri" w:hAnsi="Calibri" w:cs="Calibri"/>
+          <w:lang w:val="es-CO"/>
+        </w:rPr>
+      </w:pPr>
+      <w:r>
+        <w:rPr>
+          <w:rFonts w:ascii="Calibri" w:hAnsi="Calibri" w:cs="Calibri"/>
+        </w:rPr>
+        <w:t xml:space="preserve">Epstein, E., 1994. The anomaly of silicon in plant biology. </w:t>
+      </w:r>
+      <w:r>
+        <w:rPr>
+          <w:rFonts w:ascii="Calibri" w:hAnsi="Calibri" w:cs="Calibri"/>
+          <w:lang w:val="es-CO"/>
+        </w:rPr>
+        <w:t>Proc Natl Acad Sci USA 91. https://doi.org/10.1073/pnas.91.1.11</w:t>
+      </w:r>
+    </w:p>
+    <w:p>
+      <w:pPr>
+        <w:pStyle w:val="Bibliografa"/>
+        <w:rPr>
+          <w:rFonts w:ascii="Calibri" w:hAnsi="Calibri" w:cs="Calibri"/>
+        </w:rPr>
+      </w:pPr>
+      <w:r>
+        <w:rPr>
+          <w:rFonts w:ascii="Calibri" w:hAnsi="Calibri" w:cs="Calibri"/>
+        </w:rPr>
         <w:t xml:space="preserve">Fang, J.-Y., Ma, X.-L., 2006. </w:t>
       </w:r>
       <w:r>
@@ -3980,7 +3222,7 @@
     </w:p>
     <w:p>
       <w:pPr>
-        <w:pStyle w:val="Bibliography"/>
+        <w:pStyle w:val="Bibliografa"/>
         <w:rPr>
           <w:rFonts w:ascii="Calibri" w:hAnsi="Calibri" w:cs="Calibri"/>
         </w:rPr>
@@ -3994,7 +3236,7 @@
     </w:p>
     <w:p>
       <w:pPr>
-        <w:pStyle w:val="Bibliography"/>
+        <w:pStyle w:val="Bibliografa"/>
         <w:rPr>
           <w:rFonts w:ascii="Calibri" w:hAnsi="Calibri" w:cs="Calibri"/>
         </w:rPr>
@@ -4008,7 +3250,7 @@
     </w:p>
     <w:p>
       <w:pPr>
-        <w:pStyle w:val="Bibliography"/>
+        <w:pStyle w:val="Bibliografa"/>
         <w:rPr>
           <w:rFonts w:ascii="Calibri" w:hAnsi="Calibri" w:cs="Calibri"/>
         </w:rPr>
@@ -4022,7 +3264,7 @@
     </w:p>
     <w:p>
       <w:pPr>
-        <w:pStyle w:val="Bibliography"/>
+        <w:pStyle w:val="Bibliografa"/>
         <w:rPr>
           <w:rFonts w:ascii="Calibri" w:hAnsi="Calibri" w:cs="Calibri"/>
         </w:rPr>
@@ -4036,7 +3278,7 @@
     </w:p>
     <w:p>
       <w:pPr>
-        <w:pStyle w:val="Bibliography"/>
+        <w:pStyle w:val="Bibliografa"/>
         <w:rPr>
           <w:rFonts w:ascii="Calibri" w:hAnsi="Calibri" w:cs="Calibri"/>
         </w:rPr>
@@ -4050,7 +3292,7 @@
     </w:p>
     <w:p>
       <w:pPr>
-        <w:pStyle w:val="Bibliography"/>
+        <w:pStyle w:val="Bibliografa"/>
         <w:rPr>
           <w:rFonts w:ascii="Calibri" w:hAnsi="Calibri" w:cs="Calibri"/>
         </w:rPr>
@@ -4064,7 +3306,7 @@
     </w:p>
     <w:p>
       <w:pPr>
-        <w:pStyle w:val="Bibliography"/>
+        <w:pStyle w:val="Bibliografa"/>
         <w:rPr>
           <w:rFonts w:ascii="Calibri" w:hAnsi="Calibri" w:cs="Calibri"/>
         </w:rPr>
@@ -4078,7 +3320,7 @@
     </w:p>
     <w:p>
       <w:pPr>
-        <w:pStyle w:val="Bibliography"/>
+        <w:pStyle w:val="Bibliografa"/>
         <w:rPr>
           <w:rFonts w:ascii="Calibri" w:hAnsi="Calibri" w:cs="Calibri"/>
         </w:rPr>
@@ -4092,7 +3334,7 @@
     </w:p>
     <w:p>
       <w:pPr>
-        <w:pStyle w:val="Bibliography"/>
+        <w:pStyle w:val="Bibliografa"/>
         <w:rPr>
           <w:rFonts w:ascii="Calibri" w:hAnsi="Calibri" w:cs="Calibri"/>
         </w:rPr>
@@ -4106,7 +3348,7 @@
     </w:p>
     <w:p>
       <w:pPr>
-        <w:pStyle w:val="Bibliography"/>
+        <w:pStyle w:val="Bibliografa"/>
         <w:rPr>
           <w:rFonts w:ascii="Calibri" w:hAnsi="Calibri" w:cs="Calibri"/>
         </w:rPr>
@@ -4120,7 +3362,7 @@
     </w:p>
     <w:p>
       <w:pPr>
-        <w:pStyle w:val="Bibliography"/>
+        <w:pStyle w:val="Bibliografa"/>
         <w:rPr>
           <w:rFonts w:ascii="Calibri" w:hAnsi="Calibri" w:cs="Calibri"/>
         </w:rPr>
@@ -4158,18 +3400,18 @@
 </file>
 
 <file path=word/comments.xml><?xml version="1.0" encoding="utf-8"?>
-<w:comments xmlns:wpc="http://schemas.microsoft.com/office/word/2010/wordprocessingCanvas" xmlns:cx="http://schemas.microsoft.com/office/drawing/2014/chartex" xmlns:cx1="http://schemas.microsoft.com/office/drawing/2015/9/8/chartex" xmlns:mc="http://schemas.openxmlformats.org/markup-compatibility/2006" xmlns:o="urn:schemas-microsoft-com:office:office" xmlns:r="http://schemas.openxmlformats.org/officeDocument/2006/relationships" xmlns:m="http://schemas.openxmlformats.org/officeDocument/2006/math" xmlns:v="urn:schemas-microsoft-com:vml" xmlns:wp14="http://schemas.microsoft.com/office/word/2010/wordprocessingDrawing" xmlns:wp="http://schemas.openxmlformats.org/drawingml/2006/wordprocessingDrawing" xmlns:w10="urn:schemas-microsoft-com:office:word" xmlns:w="http://schemas.openxmlformats.org/wordprocessingml/2006/main" xmlns:w14="http://schemas.microsoft.com/office/word/2010/wordml" xmlns:w15="http://schemas.microsoft.com/office/word/2012/wordml" xmlns:w16se="http://schemas.microsoft.com/office/word/2015/wordml/symex" xmlns:wpg="http://schemas.microsoft.com/office/word/2010/wordprocessingGroup" xmlns:wpi="http://schemas.microsoft.com/office/word/2010/wordprocessingInk" xmlns:wne="http://schemas.microsoft.com/office/word/2006/wordml" xmlns:wps="http://schemas.microsoft.com/office/word/2010/wordprocessingShape" mc:Ignorable="w14 w15 w16se wp14">
+<w:comments xmlns:wpc="http://schemas.microsoft.com/office/word/2010/wordprocessingCanvas" xmlns:cx="http://schemas.microsoft.com/office/drawing/2014/chartex" xmlns:cx1="http://schemas.microsoft.com/office/drawing/2015/9/8/chartex" xmlns:cx2="http://schemas.microsoft.com/office/drawing/2015/10/21/chartex" xmlns:cx3="http://schemas.microsoft.com/office/drawing/2016/5/9/chartex" xmlns:cx4="http://schemas.microsoft.com/office/drawing/2016/5/10/chartex" xmlns:cx5="http://schemas.microsoft.com/office/drawing/2016/5/11/chartex" xmlns:cx6="http://schemas.microsoft.com/office/drawing/2016/5/12/chartex" xmlns:cx7="http://schemas.microsoft.com/office/drawing/2016/5/13/chartex" xmlns:cx8="http://schemas.microsoft.com/office/drawing/2016/5/14/chartex" xmlns:mc="http://schemas.openxmlformats.org/markup-compatibility/2006" xmlns:aink="http://schemas.microsoft.com/office/drawing/2016/ink" xmlns:am3d="http://schemas.microsoft.com/office/drawing/2017/model3d" xmlns:o="urn:schemas-microsoft-com:office:office" xmlns:r="http://schemas.openxmlformats.org/officeDocument/2006/relationships" xmlns:m="http://schemas.openxmlformats.org/officeDocument/2006/math" xmlns:v="urn:schemas-microsoft-com:vml" xmlns:wp14="http://schemas.microsoft.com/office/word/2010/wordprocessingDrawing" xmlns:wp="http://schemas.openxmlformats.org/drawingml/2006/wordprocessingDrawing" xmlns:w10="urn:schemas-microsoft-com:office:word" xmlns:w="http://schemas.openxmlformats.org/wordprocessingml/2006/main" xmlns:w14="http://schemas.microsoft.com/office/word/2010/wordml" xmlns:w15="http://schemas.microsoft.com/office/word/2012/wordml" xmlns:w16cex="http://schemas.microsoft.com/office/word/2018/wordml/cex" xmlns:w16cid="http://schemas.microsoft.com/office/word/2016/wordml/cid" xmlns:w16="http://schemas.microsoft.com/office/word/2018/wordml" xmlns:w16sdtdh="http://schemas.microsoft.com/office/word/2020/wordml/sdtdatahash" xmlns:w16se="http://schemas.microsoft.com/office/word/2015/wordml/symex" xmlns:wpg="http://schemas.microsoft.com/office/word/2010/wordprocessingGroup" xmlns:wpi="http://schemas.microsoft.com/office/word/2010/wordprocessingInk" xmlns:wne="http://schemas.microsoft.com/office/word/2006/wordml" xmlns:wps="http://schemas.microsoft.com/office/word/2010/wordprocessingShape" mc:Ignorable="w14 w15 w16se w16cid w16 w16cex w16sdtdh wp14">
   <w:comment w:id="2" w:author="Yohanna Cabrera Orozco" w:date="2021-04-28T09:42:00Z" w:initials="YCO">
     <w:p>
       <w:pPr>
-        <w:pStyle w:val="CommentText"/>
+        <w:pStyle w:val="Textocomentario"/>
         <w:rPr>
           <w:lang w:val="es-CO"/>
         </w:rPr>
       </w:pPr>
       <w:r>
         <w:rPr>
-          <w:rStyle w:val="CommentReference"/>
+          <w:rStyle w:val="Refdecomentario"/>
         </w:rPr>
         <w:annotationRef/>
       </w:r>
@@ -4204,14 +3446,14 @@
   <w:comment w:id="4" w:author="Yohanna Cabrera Orozco" w:date="2021-09-23T13:21:00Z" w:initials="YCO">
     <w:p>
       <w:pPr>
-        <w:pStyle w:val="CommentText"/>
+        <w:pStyle w:val="Textocomentario"/>
         <w:rPr>
           <w:lang w:val="es-CO"/>
         </w:rPr>
       </w:pPr>
       <w:r>
         <w:rPr>
-          <w:rStyle w:val="CommentReference"/>
+          <w:rStyle w:val="Refdecomentario"/>
         </w:rPr>
         <w:annotationRef/>
       </w:r>
@@ -4227,16 +3469,8 @@
         <w:rPr>
           <w:lang w:val="es-CO"/>
         </w:rPr>
-        <w:t xml:space="preserve"> </w:t>
-      </w:r>
-      <w:proofErr w:type="spellStart"/>
-      <w:r>
-        <w:rPr>
-          <w:lang w:val="es-CO"/>
-        </w:rPr>
-        <w:t>Candi</w:t>
-      </w:r>
-      <w:proofErr w:type="spellEnd"/>
+        <w:t xml:space="preserve"> Candi</w:t>
+      </w:r>
       <w:r>
         <w:rPr>
           <w:lang w:val="es-CO"/>
@@ -4257,14 +3491,21 @@
 </file>
 
 <file path=word/commentsExtended.xml><?xml version="1.0" encoding="utf-8"?>
-<w15:commentsEx xmlns:wpc="http://schemas.microsoft.com/office/word/2010/wordprocessingCanvas" xmlns:cx="http://schemas.microsoft.com/office/drawing/2014/chartex" xmlns:cx1="http://schemas.microsoft.com/office/drawing/2015/9/8/chartex" xmlns:mc="http://schemas.openxmlformats.org/markup-compatibility/2006" xmlns:o="urn:schemas-microsoft-com:office:office" xmlns:r="http://schemas.openxmlformats.org/officeDocument/2006/relationships" xmlns:m="http://schemas.openxmlformats.org/officeDocument/2006/math" xmlns:v="urn:schemas-microsoft-com:vml" xmlns:wp14="http://schemas.microsoft.com/office/word/2010/wordprocessingDrawing" xmlns:wp="http://schemas.openxmlformats.org/drawingml/2006/wordprocessingDrawing" xmlns:w10="urn:schemas-microsoft-com:office:word" xmlns:w="http://schemas.openxmlformats.org/wordprocessingml/2006/main" xmlns:w14="http://schemas.microsoft.com/office/word/2010/wordml" xmlns:w15="http://schemas.microsoft.com/office/word/2012/wordml" xmlns:w16se="http://schemas.microsoft.com/office/word/2015/wordml/symex" xmlns:wpg="http://schemas.microsoft.com/office/word/2010/wordprocessingGroup" xmlns:wpi="http://schemas.microsoft.com/office/word/2010/wordprocessingInk" xmlns:wne="http://schemas.microsoft.com/office/word/2006/wordml" xmlns:wps="http://schemas.microsoft.com/office/word/2010/wordprocessingShape" mc:Ignorable="w14 w15 w16se wp14">
+<w15:commentsEx xmlns:wpc="http://schemas.microsoft.com/office/word/2010/wordprocessingCanvas" xmlns:cx="http://schemas.microsoft.com/office/drawing/2014/chartex" xmlns:cx1="http://schemas.microsoft.com/office/drawing/2015/9/8/chartex" xmlns:cx2="http://schemas.microsoft.com/office/drawing/2015/10/21/chartex" xmlns:cx3="http://schemas.microsoft.com/office/drawing/2016/5/9/chartex" xmlns:cx4="http://schemas.microsoft.com/office/drawing/2016/5/10/chartex" xmlns:cx5="http://schemas.microsoft.com/office/drawing/2016/5/11/chartex" xmlns:cx6="http://schemas.microsoft.com/office/drawing/2016/5/12/chartex" xmlns:cx7="http://schemas.microsoft.com/office/drawing/2016/5/13/chartex" xmlns:cx8="http://schemas.microsoft.com/office/drawing/2016/5/14/chartex" xmlns:mc="http://schemas.openxmlformats.org/markup-compatibility/2006" xmlns:aink="http://schemas.microsoft.com/office/drawing/2016/ink" xmlns:am3d="http://schemas.microsoft.com/office/drawing/2017/model3d" xmlns:o="urn:schemas-microsoft-com:office:office" xmlns:r="http://schemas.openxmlformats.org/officeDocument/2006/relationships" xmlns:m="http://schemas.openxmlformats.org/officeDocument/2006/math" xmlns:v="urn:schemas-microsoft-com:vml" xmlns:wp14="http://schemas.microsoft.com/office/word/2010/wordprocessingDrawing" xmlns:wp="http://schemas.openxmlformats.org/drawingml/2006/wordprocessingDrawing" xmlns:w10="urn:schemas-microsoft-com:office:word" xmlns:w="http://schemas.openxmlformats.org/wordprocessingml/2006/main" xmlns:w14="http://schemas.microsoft.com/office/word/2010/wordml" xmlns:w15="http://schemas.microsoft.com/office/word/2012/wordml" xmlns:w16cex="http://schemas.microsoft.com/office/word/2018/wordml/cex" xmlns:w16cid="http://schemas.microsoft.com/office/word/2016/wordml/cid" xmlns:w16="http://schemas.microsoft.com/office/word/2018/wordml" xmlns:w16sdtdh="http://schemas.microsoft.com/office/word/2020/wordml/sdtdatahash" xmlns:w16se="http://schemas.microsoft.com/office/word/2015/wordml/symex" xmlns:wpg="http://schemas.microsoft.com/office/word/2010/wordprocessingGroup" xmlns:wpi="http://schemas.microsoft.com/office/word/2010/wordprocessingInk" xmlns:wne="http://schemas.microsoft.com/office/word/2006/wordml" xmlns:wps="http://schemas.microsoft.com/office/word/2010/wordprocessingShape" mc:Ignorable="w14 w15 w16se w16cid w16 w16cex w16sdtdh wp14">
   <w15:commentEx w15:paraId="2ACFF449" w15:done="0"/>
   <w15:commentEx w15:paraId="13125E38" w15:done="0"/>
 </w15:commentsEx>
 </file>
 
+<file path=word/commentsIds.xml><?xml version="1.0" encoding="utf-8"?>
+<w16cid:commentsIds xmlns:wpc="http://schemas.microsoft.com/office/word/2010/wordprocessingCanvas" xmlns:cx="http://schemas.microsoft.com/office/drawing/2014/chartex" xmlns:cx1="http://schemas.microsoft.com/office/drawing/2015/9/8/chartex" xmlns:cx2="http://schemas.microsoft.com/office/drawing/2015/10/21/chartex" xmlns:cx3="http://schemas.microsoft.com/office/drawing/2016/5/9/chartex" xmlns:cx4="http://schemas.microsoft.com/office/drawing/2016/5/10/chartex" xmlns:cx5="http://schemas.microsoft.com/office/drawing/2016/5/11/chartex" xmlns:cx6="http://schemas.microsoft.com/office/drawing/2016/5/12/chartex" xmlns:cx7="http://schemas.microsoft.com/office/drawing/2016/5/13/chartex" xmlns:cx8="http://schemas.microsoft.com/office/drawing/2016/5/14/chartex" xmlns:mc="http://schemas.openxmlformats.org/markup-compatibility/2006" xmlns:aink="http://schemas.microsoft.com/office/drawing/2016/ink" xmlns:am3d="http://schemas.microsoft.com/office/drawing/2017/model3d" xmlns:o="urn:schemas-microsoft-com:office:office" xmlns:r="http://schemas.openxmlformats.org/officeDocument/2006/relationships" xmlns:m="http://schemas.openxmlformats.org/officeDocument/2006/math" xmlns:v="urn:schemas-microsoft-com:vml" xmlns:wp14="http://schemas.microsoft.com/office/word/2010/wordprocessingDrawing" xmlns:wp="http://schemas.openxmlformats.org/drawingml/2006/wordprocessingDrawing" xmlns:w10="urn:schemas-microsoft-com:office:word" xmlns:w="http://schemas.openxmlformats.org/wordprocessingml/2006/main" xmlns:w14="http://schemas.microsoft.com/office/word/2010/wordml" xmlns:w15="http://schemas.microsoft.com/office/word/2012/wordml" xmlns:w16cex="http://schemas.microsoft.com/office/word/2018/wordml/cex" xmlns:w16cid="http://schemas.microsoft.com/office/word/2016/wordml/cid" xmlns:w16="http://schemas.microsoft.com/office/word/2018/wordml" xmlns:w16sdtdh="http://schemas.microsoft.com/office/word/2020/wordml/sdtdatahash" xmlns:w16se="http://schemas.microsoft.com/office/word/2015/wordml/symex" xmlns:wpg="http://schemas.microsoft.com/office/word/2010/wordprocessingGroup" xmlns:wpi="http://schemas.microsoft.com/office/word/2010/wordprocessingInk" xmlns:wne="http://schemas.microsoft.com/office/word/2006/wordml" xmlns:wps="http://schemas.microsoft.com/office/word/2010/wordprocessingShape" mc:Ignorable="w14 w15 w16se w16cid w16 w16cex w16sdtdh wp14">
+  <w16cid:commentId w16cid:paraId="2ACFF449" w16cid:durableId="24F6B5C3"/>
+  <w16cid:commentId w16cid:paraId="13125E38" w16cid:durableId="24F6B5C4"/>
+</w16cid:commentsIds>
+</file>
+
 <file path=word/numbering.xml><?xml version="1.0" encoding="utf-8"?>
-<w:numbering xmlns:wpc="http://schemas.microsoft.com/office/word/2010/wordprocessingCanvas" xmlns:cx="http://schemas.microsoft.com/office/drawing/2014/chartex" xmlns:cx1="http://schemas.microsoft.com/office/drawing/2015/9/8/chartex" xmlns:mc="http://schemas.openxmlformats.org/markup-compatibility/2006" xmlns:o="urn:schemas-microsoft-com:office:office" xmlns:r="http://schemas.openxmlformats.org/officeDocument/2006/relationships" xmlns:m="http://schemas.openxmlformats.org/officeDocument/2006/math" xmlns:v="urn:schemas-microsoft-com:vml" xmlns:wp14="http://schemas.microsoft.com/office/word/2010/wordprocessingDrawing" xmlns:wp="http://schemas.openxmlformats.org/drawingml/2006/wordprocessingDrawing" xmlns:w10="urn:schemas-microsoft-com:office:word" xmlns:w="http://schemas.openxmlformats.org/wordprocessingml/2006/main" xmlns:w14="http://schemas.microsoft.com/office/word/2010/wordml" xmlns:w15="http://schemas.microsoft.com/office/word/2012/wordml" xmlns:w16se="http://schemas.microsoft.com/office/word/2015/wordml/symex" xmlns:wpg="http://schemas.microsoft.com/office/word/2010/wordprocessingGroup" xmlns:wpi="http://schemas.microsoft.com/office/word/2010/wordprocessingInk" xmlns:wne="http://schemas.microsoft.com/office/word/2006/wordml" xmlns:wps="http://schemas.microsoft.com/office/word/2010/wordprocessingShape" mc:Ignorable="w14 w15 w16se wp14">
+<w:numbering xmlns:wpc="http://schemas.microsoft.com/office/word/2010/wordprocessingCanvas" xmlns:cx="http://schemas.microsoft.com/office/drawing/2014/chartex" xmlns:cx1="http://schemas.microsoft.com/office/drawing/2015/9/8/chartex" xmlns:cx2="http://schemas.microsoft.com/office/drawing/2015/10/21/chartex" xmlns:cx3="http://schemas.microsoft.com/office/drawing/2016/5/9/chartex" xmlns:cx4="http://schemas.microsoft.com/office/drawing/2016/5/10/chartex" xmlns:cx5="http://schemas.microsoft.com/office/drawing/2016/5/11/chartex" xmlns:cx6="http://schemas.microsoft.com/office/drawing/2016/5/12/chartex" xmlns:cx7="http://schemas.microsoft.com/office/drawing/2016/5/13/chartex" xmlns:cx8="http://schemas.microsoft.com/office/drawing/2016/5/14/chartex" xmlns:mc="http://schemas.openxmlformats.org/markup-compatibility/2006" xmlns:aink="http://schemas.microsoft.com/office/drawing/2016/ink" xmlns:am3d="http://schemas.microsoft.com/office/drawing/2017/model3d" xmlns:o="urn:schemas-microsoft-com:office:office" xmlns:r="http://schemas.openxmlformats.org/officeDocument/2006/relationships" xmlns:m="http://schemas.openxmlformats.org/officeDocument/2006/math" xmlns:v="urn:schemas-microsoft-com:vml" xmlns:wp14="http://schemas.microsoft.com/office/word/2010/wordprocessingDrawing" xmlns:wp="http://schemas.openxmlformats.org/drawingml/2006/wordprocessingDrawing" xmlns:w10="urn:schemas-microsoft-com:office:word" xmlns:w="http://schemas.openxmlformats.org/wordprocessingml/2006/main" xmlns:w14="http://schemas.microsoft.com/office/word/2010/wordml" xmlns:w15="http://schemas.microsoft.com/office/word/2012/wordml" xmlns:w16cex="http://schemas.microsoft.com/office/word/2018/wordml/cex" xmlns:w16cid="http://schemas.microsoft.com/office/word/2016/wordml/cid" xmlns:w16="http://schemas.microsoft.com/office/word/2018/wordml" xmlns:w16sdtdh="http://schemas.microsoft.com/office/word/2020/wordml/sdtdatahash" xmlns:w16se="http://schemas.microsoft.com/office/word/2015/wordml/symex" xmlns:wpg="http://schemas.microsoft.com/office/word/2010/wordprocessingGroup" xmlns:wpi="http://schemas.microsoft.com/office/word/2010/wordprocessingInk" xmlns:wne="http://schemas.microsoft.com/office/word/2006/wordml" xmlns:wps="http://schemas.microsoft.com/office/word/2010/wordprocessingShape" mc:Ignorable="w14 w15 w16se w16cid w16 w16cex w16sdtdh wp14">
   <w:abstractNum w:abstractNumId="0" w15:restartNumberingAfterBreak="0">
     <w:nsid w:val="40F371AA"/>
     <w:multiLevelType w:val="hybridMultilevel"/>
@@ -4361,7 +3602,7 @@
 </file>
 
 <file path=word/people.xml><?xml version="1.0" encoding="utf-8"?>
-<w15:people xmlns:wpc="http://schemas.microsoft.com/office/word/2010/wordprocessingCanvas" xmlns:cx="http://schemas.microsoft.com/office/drawing/2014/chartex" xmlns:cx1="http://schemas.microsoft.com/office/drawing/2015/9/8/chartex" xmlns:mc="http://schemas.openxmlformats.org/markup-compatibility/2006" xmlns:o="urn:schemas-microsoft-com:office:office" xmlns:r="http://schemas.openxmlformats.org/officeDocument/2006/relationships" xmlns:m="http://schemas.openxmlformats.org/officeDocument/2006/math" xmlns:v="urn:schemas-microsoft-com:vml" xmlns:wp14="http://schemas.microsoft.com/office/word/2010/wordprocessingDrawing" xmlns:wp="http://schemas.openxmlformats.org/drawingml/2006/wordprocessingDrawing" xmlns:w10="urn:schemas-microsoft-com:office:word" xmlns:w="http://schemas.openxmlformats.org/wordprocessingml/2006/main" xmlns:w14="http://schemas.microsoft.com/office/word/2010/wordml" xmlns:w15="http://schemas.microsoft.com/office/word/2012/wordml" xmlns:w16se="http://schemas.microsoft.com/office/word/2015/wordml/symex" xmlns:wpg="http://schemas.microsoft.com/office/word/2010/wordprocessingGroup" xmlns:wpi="http://schemas.microsoft.com/office/word/2010/wordprocessingInk" xmlns:wne="http://schemas.microsoft.com/office/word/2006/wordml" xmlns:wps="http://schemas.microsoft.com/office/word/2010/wordprocessingShape" mc:Ignorable="w14 w15 w16se wp14">
+<w15:people xmlns:wpc="http://schemas.microsoft.com/office/word/2010/wordprocessingCanvas" xmlns:cx="http://schemas.microsoft.com/office/drawing/2014/chartex" xmlns:cx1="http://schemas.microsoft.com/office/drawing/2015/9/8/chartex" xmlns:cx2="http://schemas.microsoft.com/office/drawing/2015/10/21/chartex" xmlns:cx3="http://schemas.microsoft.com/office/drawing/2016/5/9/chartex" xmlns:cx4="http://schemas.microsoft.com/office/drawing/2016/5/10/chartex" xmlns:cx5="http://schemas.microsoft.com/office/drawing/2016/5/11/chartex" xmlns:cx6="http://schemas.microsoft.com/office/drawing/2016/5/12/chartex" xmlns:cx7="http://schemas.microsoft.com/office/drawing/2016/5/13/chartex" xmlns:cx8="http://schemas.microsoft.com/office/drawing/2016/5/14/chartex" xmlns:mc="http://schemas.openxmlformats.org/markup-compatibility/2006" xmlns:aink="http://schemas.microsoft.com/office/drawing/2016/ink" xmlns:am3d="http://schemas.microsoft.com/office/drawing/2017/model3d" xmlns:o="urn:schemas-microsoft-com:office:office" xmlns:r="http://schemas.openxmlformats.org/officeDocument/2006/relationships" xmlns:m="http://schemas.openxmlformats.org/officeDocument/2006/math" xmlns:v="urn:schemas-microsoft-com:vml" xmlns:wp14="http://schemas.microsoft.com/office/word/2010/wordprocessingDrawing" xmlns:wp="http://schemas.openxmlformats.org/drawingml/2006/wordprocessingDrawing" xmlns:w10="urn:schemas-microsoft-com:office:word" xmlns:w="http://schemas.openxmlformats.org/wordprocessingml/2006/main" xmlns:w14="http://schemas.microsoft.com/office/word/2010/wordml" xmlns:w15="http://schemas.microsoft.com/office/word/2012/wordml" xmlns:w16cex="http://schemas.microsoft.com/office/word/2018/wordml/cex" xmlns:w16cid="http://schemas.microsoft.com/office/word/2016/wordml/cid" xmlns:w16="http://schemas.microsoft.com/office/word/2018/wordml" xmlns:w16sdtdh="http://schemas.microsoft.com/office/word/2020/wordml/sdtdatahash" xmlns:w16se="http://schemas.microsoft.com/office/word/2015/wordml/symex" xmlns:wpg="http://schemas.microsoft.com/office/word/2010/wordprocessingGroup" xmlns:wpi="http://schemas.microsoft.com/office/word/2010/wordprocessingInk" xmlns:wne="http://schemas.microsoft.com/office/word/2006/wordml" xmlns:wps="http://schemas.microsoft.com/office/word/2010/wordprocessingShape" mc:Ignorable="w14 w15 w16se w16cid w16 w16cex w16sdtdh wp14">
   <w15:person w15:author="Yohanna Cabrera Orozco">
     <w15:presenceInfo w15:providerId="AD" w15:userId="S-1-5-21-1584078763-2279971399-3664282244-124037"/>
   </w15:person>
@@ -4369,7 +3610,7 @@
 </file>
 
 <file path=word/styles.xml><?xml version="1.0" encoding="utf-8"?>
-<w:styles xmlns:mc="http://schemas.openxmlformats.org/markup-compatibility/2006" xmlns:r="http://schemas.openxmlformats.org/officeDocument/2006/relationships" xmlns:w="http://schemas.openxmlformats.org/wordprocessingml/2006/main" xmlns:w14="http://schemas.microsoft.com/office/word/2010/wordml" xmlns:w15="http://schemas.microsoft.com/office/word/2012/wordml" xmlns:w16se="http://schemas.microsoft.com/office/word/2015/wordml/symex" mc:Ignorable="w14 w15 w16se">
+<w:styles xmlns:mc="http://schemas.openxmlformats.org/markup-compatibility/2006" xmlns:r="http://schemas.openxmlformats.org/officeDocument/2006/relationships" xmlns:w="http://schemas.openxmlformats.org/wordprocessingml/2006/main" xmlns:w14="http://schemas.microsoft.com/office/word/2010/wordml" xmlns:w15="http://schemas.microsoft.com/office/word/2012/wordml" xmlns:w16cex="http://schemas.microsoft.com/office/word/2018/wordml/cex" xmlns:w16cid="http://schemas.microsoft.com/office/word/2016/wordml/cid" xmlns:w16="http://schemas.microsoft.com/office/word/2018/wordml" xmlns:w16sdtdh="http://schemas.microsoft.com/office/word/2020/wordml/sdtdatahash" xmlns:w16se="http://schemas.microsoft.com/office/word/2015/wordml/symex" mc:Ignorable="w14 w15 w16se w16cid w16 w16cex w16sdtdh">
   <w:docDefaults>
     <w:rPrDefault>
       <w:rPr>
@@ -4385,7 +3626,7 @@
       </w:pPr>
     </w:pPrDefault>
   </w:docDefaults>
-  <w:latentStyles w:defLockedState="0" w:defUIPriority="99" w:defSemiHidden="0" w:defUnhideWhenUsed="0" w:defQFormat="0" w:count="371">
+  <w:latentStyles w:defLockedState="0" w:defUIPriority="99" w:defSemiHidden="0" w:defUnhideWhenUsed="0" w:defQFormat="0" w:count="376">
     <w:lsdException w:name="Normal" w:uiPriority="0" w:qFormat="1"/>
     <w:lsdException w:name="heading 1" w:uiPriority="9" w:qFormat="1"/>
     <w:lsdException w:name="heading 2" w:semiHidden="1" w:uiPriority="9" w:unhideWhenUsed="1" w:qFormat="1"/>
@@ -4491,7 +3732,6 @@
     <w:lsdException w:name="HTML Sample" w:semiHidden="1" w:unhideWhenUsed="1"/>
     <w:lsdException w:name="HTML Typewriter" w:semiHidden="1" w:unhideWhenUsed="1"/>
     <w:lsdException w:name="HTML Variable" w:semiHidden="1" w:unhideWhenUsed="1"/>
-    <w:lsdException w:name="Normal Table" w:semiHidden="1" w:unhideWhenUsed="1"/>
     <w:lsdException w:name="annotation subject" w:semiHidden="1" w:unhideWhenUsed="1"/>
     <w:lsdException w:name="No List" w:semiHidden="1" w:unhideWhenUsed="1"/>
     <w:lsdException w:name="Outline List 1" w:semiHidden="1" w:unhideWhenUsed="1"/>
@@ -4534,11 +3774,8 @@
     <w:lsdException w:name="Table Contemporary" w:semiHidden="1" w:unhideWhenUsed="1"/>
     <w:lsdException w:name="Table Elegant" w:semiHidden="1" w:unhideWhenUsed="1"/>
     <w:lsdException w:name="Table Professional" w:semiHidden="1" w:unhideWhenUsed="1"/>
-    <w:lsdException w:name="Table Subtle 1" w:semiHidden="1" w:unhideWhenUsed="1"/>
     <w:lsdException w:name="Table Subtle 2" w:semiHidden="1" w:unhideWhenUsed="1"/>
     <w:lsdException w:name="Table Web 1" w:semiHidden="1" w:unhideWhenUsed="1"/>
-    <w:lsdException w:name="Table Web 2" w:semiHidden="1" w:unhideWhenUsed="1"/>
-    <w:lsdException w:name="Table Web 3" w:semiHidden="1" w:unhideWhenUsed="1"/>
     <w:lsdException w:name="Balloon Text" w:semiHidden="1" w:unhideWhenUsed="1"/>
     <w:lsdException w:name="Table Grid" w:uiPriority="39"/>
     <w:lsdException w:name="Table Theme" w:semiHidden="1" w:unhideWhenUsed="1"/>
@@ -4757,16 +3994,21 @@
     <w:lsdException w:name="List Table 5 Dark Accent 6" w:uiPriority="50"/>
     <w:lsdException w:name="List Table 6 Colorful Accent 6" w:uiPriority="51"/>
     <w:lsdException w:name="List Table 7 Colorful Accent 6" w:uiPriority="52"/>
+    <w:lsdException w:name="Mention" w:semiHidden="1" w:unhideWhenUsed="1"/>
+    <w:lsdException w:name="Smart Hyperlink" w:semiHidden="1" w:unhideWhenUsed="1"/>
+    <w:lsdException w:name="Hashtag" w:semiHidden="1" w:unhideWhenUsed="1"/>
+    <w:lsdException w:name="Unresolved Mention" w:semiHidden="1" w:unhideWhenUsed="1"/>
+    <w:lsdException w:name="Smart Link" w:semiHidden="1" w:unhideWhenUsed="1"/>
   </w:latentStyles>
   <w:style w:type="paragraph" w:default="1" w:styleId="Normal">
     <w:name w:val="Normal"/>
     <w:qFormat/>
   </w:style>
-  <w:style w:type="paragraph" w:styleId="Heading2">
+  <w:style w:type="paragraph" w:styleId="Ttulo2">
     <w:name w:val="heading 2"/>
     <w:basedOn w:val="Normal"/>
     <w:next w:val="Normal"/>
-    <w:link w:val="Heading2Char"/>
+    <w:link w:val="Ttulo2Car"/>
     <w:uiPriority w:val="9"/>
     <w:qFormat/>
     <w:rsid w:val="00C60CAA"/>
@@ -4785,13 +4027,13 @@
       <w:lang w:val="en-GB" w:eastAsia="da-DK"/>
     </w:rPr>
   </w:style>
-  <w:style w:type="character" w:default="1" w:styleId="DefaultParagraphFont">
+  <w:style w:type="character" w:default="1" w:styleId="Fuentedeprrafopredeter">
     <w:name w:val="Default Paragraph Font"/>
     <w:uiPriority w:val="1"/>
     <w:semiHidden/>
     <w:unhideWhenUsed/>
   </w:style>
-  <w:style w:type="table" w:default="1" w:styleId="TableNormal">
+  <w:style w:type="table" w:default="1" w:styleId="Tablanormal">
     <w:name w:val="Normal Table"/>
     <w:uiPriority w:val="99"/>
     <w:semiHidden/>
@@ -4806,7 +4048,7 @@
       </w:tblCellMar>
     </w:tblPr>
   </w:style>
-  <w:style w:type="numbering" w:default="1" w:styleId="NoList">
+  <w:style w:type="numbering" w:default="1" w:styleId="Sinlista">
     <w:name w:val="No List"/>
     <w:uiPriority w:val="99"/>
     <w:semiHidden/>
@@ -4814,18 +4056,18 @@
   </w:style>
   <w:style w:type="character" w:customStyle="1" w:styleId="jlqj4b">
     <w:name w:val="jlqj4b"/>
-    <w:basedOn w:val="DefaultParagraphFont"/>
+    <w:basedOn w:val="Fuentedeprrafopredeter"/>
     <w:rsid w:val="000850B5"/>
   </w:style>
   <w:style w:type="character" w:customStyle="1" w:styleId="viiyi">
     <w:name w:val="viiyi"/>
-    <w:basedOn w:val="DefaultParagraphFont"/>
+    <w:basedOn w:val="Fuentedeprrafopredeter"/>
     <w:rsid w:val="00DF68CB"/>
   </w:style>
-  <w:style w:type="character" w:customStyle="1" w:styleId="Heading2Char">
-    <w:name w:val="Heading 2 Char"/>
-    <w:basedOn w:val="DefaultParagraphFont"/>
-    <w:link w:val="Heading2"/>
+  <w:style w:type="character" w:customStyle="1" w:styleId="Ttulo2Car">
+    <w:name w:val="Título 2 Car"/>
+    <w:basedOn w:val="Fuentedeprrafopredeter"/>
+    <w:link w:val="Ttulo2"/>
     <w:uiPriority w:val="9"/>
     <w:rsid w:val="00C60CAA"/>
     <w:rPr>
@@ -4852,7 +4094,7 @@
       <w:lang w:val="en"/>
     </w:rPr>
   </w:style>
-  <w:style w:type="paragraph" w:styleId="Caption">
+  <w:style w:type="paragraph" w:styleId="Descripcin">
     <w:name w:val="caption"/>
     <w:basedOn w:val="Normal"/>
     <w:next w:val="Normal"/>
@@ -4871,9 +4113,9 @@
       <w:lang w:val="en-GB" w:eastAsia="da-DK"/>
     </w:rPr>
   </w:style>
-  <w:style w:type="character" w:styleId="CommentReference">
+  <w:style w:type="character" w:styleId="Refdecomentario">
     <w:name w:val="annotation reference"/>
-    <w:basedOn w:val="DefaultParagraphFont"/>
+    <w:basedOn w:val="Fuentedeprrafopredeter"/>
     <w:uiPriority w:val="99"/>
     <w:semiHidden/>
     <w:unhideWhenUsed/>
@@ -4883,10 +4125,10 @@
       <w:szCs w:val="16"/>
     </w:rPr>
   </w:style>
-  <w:style w:type="paragraph" w:styleId="CommentText">
+  <w:style w:type="paragraph" w:styleId="Textocomentario">
     <w:name w:val="annotation text"/>
     <w:basedOn w:val="Normal"/>
-    <w:link w:val="CommentTextChar"/>
+    <w:link w:val="TextocomentarioCar"/>
     <w:uiPriority w:val="99"/>
     <w:semiHidden/>
     <w:unhideWhenUsed/>
@@ -4899,10 +4141,10 @@
       <w:szCs w:val="20"/>
     </w:rPr>
   </w:style>
-  <w:style w:type="character" w:customStyle="1" w:styleId="CommentTextChar">
-    <w:name w:val="Comment Text Char"/>
-    <w:basedOn w:val="DefaultParagraphFont"/>
-    <w:link w:val="CommentText"/>
+  <w:style w:type="character" w:customStyle="1" w:styleId="TextocomentarioCar">
+    <w:name w:val="Texto comentario Car"/>
+    <w:basedOn w:val="Fuentedeprrafopredeter"/>
+    <w:link w:val="Textocomentario"/>
     <w:uiPriority w:val="99"/>
     <w:semiHidden/>
     <w:rsid w:val="00637187"/>
@@ -4911,11 +4153,11 @@
       <w:szCs w:val="20"/>
     </w:rPr>
   </w:style>
-  <w:style w:type="paragraph" w:styleId="CommentSubject">
+  <w:style w:type="paragraph" w:styleId="Asuntodelcomentario">
     <w:name w:val="annotation subject"/>
-    <w:basedOn w:val="CommentText"/>
-    <w:next w:val="CommentText"/>
-    <w:link w:val="CommentSubjectChar"/>
+    <w:basedOn w:val="Textocomentario"/>
+    <w:next w:val="Textocomentario"/>
+    <w:link w:val="AsuntodelcomentarioCar"/>
     <w:uiPriority w:val="99"/>
     <w:semiHidden/>
     <w:unhideWhenUsed/>
@@ -4925,10 +4167,10 @@
       <w:bCs/>
     </w:rPr>
   </w:style>
-  <w:style w:type="character" w:customStyle="1" w:styleId="CommentSubjectChar">
-    <w:name w:val="Comment Subject Char"/>
-    <w:basedOn w:val="CommentTextChar"/>
-    <w:link w:val="CommentSubject"/>
+  <w:style w:type="character" w:customStyle="1" w:styleId="AsuntodelcomentarioCar">
+    <w:name w:val="Asunto del comentario Car"/>
+    <w:basedOn w:val="TextocomentarioCar"/>
+    <w:link w:val="Asuntodelcomentario"/>
     <w:uiPriority w:val="99"/>
     <w:semiHidden/>
     <w:rsid w:val="00637187"/>
@@ -4939,10 +4181,10 @@
       <w:szCs w:val="20"/>
     </w:rPr>
   </w:style>
-  <w:style w:type="paragraph" w:styleId="BalloonText">
+  <w:style w:type="paragraph" w:styleId="Textodeglobo">
     <w:name w:val="Balloon Text"/>
     <w:basedOn w:val="Normal"/>
-    <w:link w:val="BalloonTextChar"/>
+    <w:link w:val="TextodegloboCar"/>
     <w:uiPriority w:val="99"/>
     <w:semiHidden/>
     <w:unhideWhenUsed/>
@@ -4956,10 +4198,10 @@
       <w:szCs w:val="18"/>
     </w:rPr>
   </w:style>
-  <w:style w:type="character" w:customStyle="1" w:styleId="BalloonTextChar">
-    <w:name w:val="Balloon Text Char"/>
-    <w:basedOn w:val="DefaultParagraphFont"/>
-    <w:link w:val="BalloonText"/>
+  <w:style w:type="character" w:customStyle="1" w:styleId="TextodegloboCar">
+    <w:name w:val="Texto de globo Car"/>
+    <w:basedOn w:val="Fuentedeprrafopredeter"/>
+    <w:link w:val="Textodeglobo"/>
     <w:uiPriority w:val="99"/>
     <w:semiHidden/>
     <w:rsid w:val="00637187"/>
@@ -4969,7 +4211,7 @@
       <w:szCs w:val="18"/>
     </w:rPr>
   </w:style>
-  <w:style w:type="paragraph" w:styleId="Bibliography">
+  <w:style w:type="paragraph" w:styleId="Bibliografa">
     <w:name w:val="Bibliography"/>
     <w:basedOn w:val="Normal"/>
     <w:next w:val="Normal"/>
@@ -4981,9 +4223,9 @@
       <w:ind w:left="720" w:hanging="720"/>
     </w:pPr>
   </w:style>
-  <w:style w:type="table" w:styleId="TableGridLight">
+  <w:style w:type="table" w:styleId="Tablaconcuadrculaclara">
     <w:name w:val="Grid Table Light"/>
-    <w:basedOn w:val="TableNormal"/>
+    <w:basedOn w:val="Tablanormal"/>
     <w:uiPriority w:val="40"/>
     <w:rsid w:val="00B20B2A"/>
     <w:pPr>

</xml_diff>